<commit_message>
Software Test Results updated.
</commit_message>
<xml_diff>
--- a/TestCases_CCDT.docx
+++ b/TestCases_CCDT.docx
@@ -18,12 +18,12 @@
         <w:tblLook w:val="04A0" w:firstRow="1" w:lastRow="0" w:firstColumn="1" w:lastColumn="0" w:noHBand="0" w:noVBand="1"/>
       </w:tblPr>
       <w:tblGrid>
-        <w:gridCol w:w="699"/>
-        <w:gridCol w:w="3753"/>
-        <w:gridCol w:w="2074"/>
-        <w:gridCol w:w="878"/>
-        <w:gridCol w:w="991"/>
-        <w:gridCol w:w="949"/>
+        <w:gridCol w:w="677"/>
+        <w:gridCol w:w="3514"/>
+        <w:gridCol w:w="1930"/>
+        <w:gridCol w:w="1184"/>
+        <w:gridCol w:w="989"/>
+        <w:gridCol w:w="1050"/>
       </w:tblGrid>
       <w:tr>
         <w:trPr>
@@ -870,6 +870,12 @@
               </w:rPr>
               <w:t> </w:t>
             </w:r>
+            <w:r>
+              <w:rPr>
+                <w:rFonts w:eastAsia="Times New Roman" w:cstheme="minorHAnsi"/>
+              </w:rPr>
+              <w:t>Correctly Functioned</w:t>
+            </w:r>
           </w:p>
         </w:tc>
         <w:tc>
@@ -904,6 +910,12 @@
               </w:rPr>
               <w:t> </w:t>
             </w:r>
+            <w:r>
+              <w:rPr>
+                <w:rFonts w:eastAsia="Times New Roman" w:cstheme="minorHAnsi"/>
+              </w:rPr>
+              <w:t>Pass</w:t>
+            </w:r>
           </w:p>
         </w:tc>
         <w:tc>
@@ -937,6 +949,12 @@
                 <w:rFonts w:eastAsia="Times New Roman" w:cstheme="minorHAnsi"/>
               </w:rPr>
               <w:t> </w:t>
+            </w:r>
+            <w:r>
+              <w:rPr>
+                <w:rFonts w:eastAsia="Times New Roman" w:cstheme="minorHAnsi"/>
+              </w:rPr>
+              <w:t>Tested by - Mal</w:t>
             </w:r>
           </w:p>
         </w:tc>
@@ -1006,25 +1024,7 @@
               <w:rPr>
                 <w:rFonts w:eastAsia="Times New Roman" w:cstheme="minorHAnsi"/>
               </w:rPr>
-              <w:t>Select a code</w:t>
-            </w:r>
-            <w:r>
-              <w:rPr>
-                <w:rFonts w:eastAsia="Times New Roman" w:cstheme="minorHAnsi"/>
-              </w:rPr>
-              <w:t xml:space="preserve"> file</w:t>
-            </w:r>
-            <w:r>
-              <w:rPr>
-                <w:rFonts w:eastAsia="Times New Roman" w:cstheme="minorHAnsi"/>
-              </w:rPr>
-              <w:t xml:space="preserve"> for analysis</w:t>
-            </w:r>
-            <w:r>
-              <w:rPr>
-                <w:rFonts w:eastAsia="Times New Roman" w:cstheme="minorHAnsi"/>
-              </w:rPr>
-              <w:t xml:space="preserve"> for the Open Code File</w:t>
+              <w:t>Select a code file for analysis for the Open Code File</w:t>
             </w:r>
           </w:p>
         </w:tc>
@@ -1094,6 +1094,12 @@
               </w:rPr>
               <w:t> </w:t>
             </w:r>
+            <w:r>
+              <w:rPr>
+                <w:rFonts w:eastAsia="Times New Roman" w:cstheme="minorHAnsi"/>
+              </w:rPr>
+              <w:t>Correctly Functioned</w:t>
+            </w:r>
           </w:p>
         </w:tc>
         <w:tc>
@@ -1128,6 +1134,12 @@
               </w:rPr>
               <w:t> </w:t>
             </w:r>
+            <w:r>
+              <w:rPr>
+                <w:rFonts w:eastAsia="Times New Roman" w:cstheme="minorHAnsi"/>
+              </w:rPr>
+              <w:t>Pass</w:t>
+            </w:r>
           </w:p>
         </w:tc>
         <w:tc>
@@ -1160,7 +1172,7 @@
               <w:rPr>
                 <w:rFonts w:eastAsia="Times New Roman" w:cstheme="minorHAnsi"/>
               </w:rPr>
-              <w:t> </w:t>
+              <w:t>Tested by - Mal</w:t>
             </w:r>
           </w:p>
         </w:tc>
@@ -1242,13 +1254,7 @@
               <w:rPr>
                 <w:rFonts w:eastAsia="Times New Roman" w:cstheme="minorHAnsi"/>
               </w:rPr>
-              <w:t xml:space="preserve">Adjust detection </w:t>
-            </w:r>
-            <w:r>
-              <w:rPr>
-                <w:rFonts w:eastAsia="Times New Roman" w:cstheme="minorHAnsi"/>
-              </w:rPr>
-              <w:t>similarity scale and apply detection similarity</w:t>
+              <w:t>Adjust detection similarity scale and apply detection similarity</w:t>
             </w:r>
           </w:p>
         </w:tc>
@@ -1324,6 +1330,12 @@
               </w:rPr>
               <w:t> </w:t>
             </w:r>
+            <w:r>
+              <w:rPr>
+                <w:rFonts w:eastAsia="Times New Roman" w:cstheme="minorHAnsi"/>
+              </w:rPr>
+              <w:t>Correctly Functioned</w:t>
+            </w:r>
           </w:p>
         </w:tc>
         <w:tc>
@@ -1358,6 +1370,12 @@
               </w:rPr>
               <w:t> </w:t>
             </w:r>
+            <w:r>
+              <w:rPr>
+                <w:rFonts w:eastAsia="Times New Roman" w:cstheme="minorHAnsi"/>
+              </w:rPr>
+              <w:t>Pass</w:t>
+            </w:r>
           </w:p>
         </w:tc>
         <w:tc>
@@ -1380,6 +1398,9 @@
           </w:tcPr>
           <w:p>
             <w:pPr>
+              <w:tabs>
+                <w:tab w:val="left" w:pos="809"/>
+              </w:tabs>
               <w:spacing w:after="0" w:line="240" w:lineRule="auto"/>
               <w:textAlignment w:val="baseline"/>
               <w:rPr>
@@ -1391,6 +1412,18 @@
                 <w:rFonts w:eastAsia="Times New Roman" w:cstheme="minorHAnsi"/>
               </w:rPr>
               <w:t> </w:t>
+            </w:r>
+            <w:r>
+              <w:rPr>
+                <w:rFonts w:eastAsia="Times New Roman" w:cstheme="minorHAnsi"/>
+              </w:rPr>
+              <w:t>Tested by - Mal</w:t>
+            </w:r>
+            <w:r>
+              <w:rPr>
+                <w:rFonts w:eastAsia="Times New Roman" w:cstheme="minorHAnsi"/>
+              </w:rPr>
+              <w:tab/>
             </w:r>
           </w:p>
         </w:tc>
@@ -1466,13 +1499,7 @@
               <w:rPr>
                 <w:rFonts w:eastAsia="Times New Roman" w:cstheme="minorHAnsi"/>
               </w:rPr>
-              <w:t xml:space="preserve">Initiate clone detection </w:t>
-            </w:r>
-            <w:r>
-              <w:rPr>
-                <w:rFonts w:eastAsia="Times New Roman" w:cstheme="minorHAnsi"/>
-              </w:rPr>
-              <w:t>by clicking on Run Clone Detection and selecting same file as previously selected</w:t>
+              <w:t>Initiate clone detection by clicking on Run Clone Detection and selecting same file as previously selected</w:t>
             </w:r>
           </w:p>
         </w:tc>
@@ -1548,6 +1575,12 @@
               </w:rPr>
               <w:t> </w:t>
             </w:r>
+            <w:r>
+              <w:rPr>
+                <w:rFonts w:eastAsia="Times New Roman" w:cstheme="minorHAnsi"/>
+              </w:rPr>
+              <w:t>Correctly Functioned</w:t>
+            </w:r>
           </w:p>
         </w:tc>
         <w:tc>
@@ -1582,6 +1615,12 @@
               </w:rPr>
               <w:t> </w:t>
             </w:r>
+            <w:r>
+              <w:rPr>
+                <w:rFonts w:eastAsia="Times New Roman" w:cstheme="minorHAnsi"/>
+              </w:rPr>
+              <w:t>Pass</w:t>
+            </w:r>
           </w:p>
         </w:tc>
         <w:tc>
@@ -1614,7 +1653,7 @@
               <w:rPr>
                 <w:rFonts w:eastAsia="Times New Roman" w:cstheme="minorHAnsi"/>
               </w:rPr>
-              <w:t> </w:t>
+              <w:t>Tested by - Mal</w:t>
             </w:r>
           </w:p>
         </w:tc>
@@ -1744,60 +1783,84 @@
                 <w:rFonts w:eastAsia="Times New Roman" w:cstheme="minorHAnsi"/>
               </w:rPr>
             </w:pPr>
-          </w:p>
-        </w:tc>
-        <w:tc>
-          <w:tcPr>
-            <w:tcW w:w="0" w:type="auto"/>
-            <w:tcBorders>
-              <w:top w:val="single" w:sz="6" w:space="0" w:color="909090"/>
-              <w:left w:val="single" w:sz="6" w:space="0" w:color="909090"/>
-              <w:bottom w:val="single" w:sz="6" w:space="0" w:color="909090"/>
-              <w:right w:val="single" w:sz="6" w:space="0" w:color="909090"/>
-            </w:tcBorders>
-            <w:shd w:val="clear" w:color="auto" w:fill="auto"/>
-            <w:tcMar>
-              <w:top w:w="45" w:type="dxa"/>
-              <w:left w:w="0" w:type="dxa"/>
-              <w:bottom w:w="45" w:type="dxa"/>
-              <w:right w:w="0" w:type="dxa"/>
-            </w:tcMar>
-          </w:tcPr>
-          <w:p>
-            <w:pPr>
-              <w:spacing w:after="0" w:line="240" w:lineRule="auto"/>
-              <w:textAlignment w:val="baseline"/>
-              <w:rPr>
-                <w:rFonts w:eastAsia="Times New Roman" w:cstheme="minorHAnsi"/>
-              </w:rPr>
-            </w:pPr>
-          </w:p>
-        </w:tc>
-        <w:tc>
-          <w:tcPr>
-            <w:tcW w:w="0" w:type="auto"/>
-            <w:tcBorders>
-              <w:top w:val="single" w:sz="6" w:space="0" w:color="909090"/>
-              <w:left w:val="single" w:sz="6" w:space="0" w:color="909090"/>
-              <w:bottom w:val="single" w:sz="6" w:space="0" w:color="909090"/>
-              <w:right w:val="single" w:sz="6" w:space="0" w:color="909090"/>
-            </w:tcBorders>
-            <w:shd w:val="clear" w:color="auto" w:fill="auto"/>
-            <w:tcMar>
-              <w:top w:w="45" w:type="dxa"/>
-              <w:left w:w="0" w:type="dxa"/>
-              <w:bottom w:w="45" w:type="dxa"/>
-              <w:right w:w="0" w:type="dxa"/>
-            </w:tcMar>
-          </w:tcPr>
-          <w:p>
-            <w:pPr>
-              <w:spacing w:after="0" w:line="240" w:lineRule="auto"/>
-              <w:textAlignment w:val="baseline"/>
-              <w:rPr>
-                <w:rFonts w:eastAsia="Times New Roman" w:cstheme="minorHAnsi"/>
-              </w:rPr>
-            </w:pPr>
+            <w:r>
+              <w:rPr>
+                <w:rFonts w:eastAsia="Times New Roman" w:cstheme="minorHAnsi"/>
+              </w:rPr>
+              <w:t> </w:t>
+            </w:r>
+            <w:r>
+              <w:rPr>
+                <w:rFonts w:eastAsia="Times New Roman" w:cstheme="minorHAnsi"/>
+              </w:rPr>
+              <w:t>Correctly Functioned</w:t>
+            </w:r>
+          </w:p>
+        </w:tc>
+        <w:tc>
+          <w:tcPr>
+            <w:tcW w:w="0" w:type="auto"/>
+            <w:tcBorders>
+              <w:top w:val="single" w:sz="6" w:space="0" w:color="909090"/>
+              <w:left w:val="single" w:sz="6" w:space="0" w:color="909090"/>
+              <w:bottom w:val="single" w:sz="6" w:space="0" w:color="909090"/>
+              <w:right w:val="single" w:sz="6" w:space="0" w:color="909090"/>
+            </w:tcBorders>
+            <w:shd w:val="clear" w:color="auto" w:fill="auto"/>
+            <w:tcMar>
+              <w:top w:w="45" w:type="dxa"/>
+              <w:left w:w="0" w:type="dxa"/>
+              <w:bottom w:w="45" w:type="dxa"/>
+              <w:right w:w="0" w:type="dxa"/>
+            </w:tcMar>
+          </w:tcPr>
+          <w:p>
+            <w:pPr>
+              <w:spacing w:after="0" w:line="240" w:lineRule="auto"/>
+              <w:textAlignment w:val="baseline"/>
+              <w:rPr>
+                <w:rFonts w:eastAsia="Times New Roman" w:cstheme="minorHAnsi"/>
+              </w:rPr>
+            </w:pPr>
+            <w:r>
+              <w:rPr>
+                <w:rFonts w:eastAsia="Times New Roman" w:cstheme="minorHAnsi"/>
+              </w:rPr>
+              <w:t>Pass</w:t>
+            </w:r>
+          </w:p>
+        </w:tc>
+        <w:tc>
+          <w:tcPr>
+            <w:tcW w:w="0" w:type="auto"/>
+            <w:tcBorders>
+              <w:top w:val="single" w:sz="6" w:space="0" w:color="909090"/>
+              <w:left w:val="single" w:sz="6" w:space="0" w:color="909090"/>
+              <w:bottom w:val="single" w:sz="6" w:space="0" w:color="909090"/>
+              <w:right w:val="single" w:sz="6" w:space="0" w:color="909090"/>
+            </w:tcBorders>
+            <w:shd w:val="clear" w:color="auto" w:fill="auto"/>
+            <w:tcMar>
+              <w:top w:w="45" w:type="dxa"/>
+              <w:left w:w="0" w:type="dxa"/>
+              <w:bottom w:w="45" w:type="dxa"/>
+              <w:right w:w="0" w:type="dxa"/>
+            </w:tcMar>
+          </w:tcPr>
+          <w:p>
+            <w:pPr>
+              <w:spacing w:after="0" w:line="240" w:lineRule="auto"/>
+              <w:textAlignment w:val="baseline"/>
+              <w:rPr>
+                <w:rFonts w:eastAsia="Times New Roman" w:cstheme="minorHAnsi"/>
+              </w:rPr>
+            </w:pPr>
+            <w:r>
+              <w:rPr>
+                <w:rFonts w:eastAsia="Times New Roman" w:cstheme="minorHAnsi"/>
+              </w:rPr>
+              <w:t>Tested by - Dem</w:t>
+            </w:r>
           </w:p>
         </w:tc>
       </w:tr>
@@ -1954,6 +2017,12 @@
               </w:rPr>
               <w:t> </w:t>
             </w:r>
+            <w:r>
+              <w:rPr>
+                <w:rFonts w:eastAsia="Times New Roman" w:cstheme="minorHAnsi"/>
+              </w:rPr>
+              <w:t>Correctly Functioned</w:t>
+            </w:r>
           </w:p>
         </w:tc>
         <w:tc>
@@ -1988,6 +2057,12 @@
               </w:rPr>
               <w:t> </w:t>
             </w:r>
+            <w:r>
+              <w:rPr>
+                <w:rFonts w:eastAsia="Times New Roman" w:cstheme="minorHAnsi"/>
+              </w:rPr>
+              <w:t>Pass</w:t>
+            </w:r>
           </w:p>
         </w:tc>
         <w:tc>
@@ -2020,7 +2095,7 @@
               <w:rPr>
                 <w:rFonts w:eastAsia="Times New Roman" w:cstheme="minorHAnsi"/>
               </w:rPr>
-              <w:t> </w:t>
+              <w:t>Tested by - Dem</w:t>
             </w:r>
           </w:p>
         </w:tc>
@@ -2102,13 +2177,7 @@
               <w:rPr>
                 <w:rFonts w:eastAsia="Times New Roman" w:cstheme="minorHAnsi"/>
               </w:rPr>
-              <w:t>Save the report</w:t>
-            </w:r>
-            <w:r>
-              <w:rPr>
-                <w:rFonts w:eastAsia="Times New Roman" w:cstheme="minorHAnsi"/>
-              </w:rPr>
-              <w:t xml:space="preserve"> either PDF/CSV</w:t>
+              <w:t>Save the report either PDF/CSV</w:t>
             </w:r>
           </w:p>
         </w:tc>
@@ -2184,6 +2253,12 @@
               </w:rPr>
               <w:t> </w:t>
             </w:r>
+            <w:r>
+              <w:rPr>
+                <w:rFonts w:eastAsia="Times New Roman" w:cstheme="minorHAnsi"/>
+              </w:rPr>
+              <w:t>Correctly Functioned</w:t>
+            </w:r>
           </w:p>
         </w:tc>
         <w:tc>
@@ -2218,6 +2293,12 @@
               </w:rPr>
               <w:t> </w:t>
             </w:r>
+            <w:r>
+              <w:rPr>
+                <w:rFonts w:eastAsia="Times New Roman" w:cstheme="minorHAnsi"/>
+              </w:rPr>
+              <w:t>Pass</w:t>
+            </w:r>
           </w:p>
         </w:tc>
         <w:tc>
@@ -2251,6 +2332,12 @@
                 <w:rFonts w:eastAsia="Times New Roman" w:cstheme="minorHAnsi"/>
               </w:rPr>
               <w:t> </w:t>
+            </w:r>
+            <w:r>
+              <w:rPr>
+                <w:rFonts w:eastAsia="Times New Roman" w:cstheme="minorHAnsi"/>
+              </w:rPr>
+              <w:t>Tested by - Dem</w:t>
             </w:r>
           </w:p>
         </w:tc>
@@ -2554,60 +2641,90 @@
                 <w:rFonts w:eastAsia="Times New Roman" w:cstheme="minorHAnsi"/>
               </w:rPr>
             </w:pPr>
-          </w:p>
-        </w:tc>
-        <w:tc>
-          <w:tcPr>
-            <w:tcW w:w="0" w:type="auto"/>
-            <w:tcBorders>
-              <w:top w:val="single" w:sz="6" w:space="0" w:color="909090"/>
-              <w:left w:val="single" w:sz="6" w:space="0" w:color="909090"/>
-              <w:bottom w:val="single" w:sz="6" w:space="0" w:color="909090"/>
-              <w:right w:val="single" w:sz="6" w:space="0" w:color="909090"/>
-            </w:tcBorders>
-            <w:shd w:val="clear" w:color="auto" w:fill="auto"/>
-            <w:tcMar>
-              <w:top w:w="45" w:type="dxa"/>
-              <w:left w:w="0" w:type="dxa"/>
-              <w:bottom w:w="45" w:type="dxa"/>
-              <w:right w:w="0" w:type="dxa"/>
-            </w:tcMar>
-          </w:tcPr>
-          <w:p>
-            <w:pPr>
-              <w:spacing w:after="0" w:line="240" w:lineRule="auto"/>
-              <w:textAlignment w:val="baseline"/>
-              <w:rPr>
-                <w:rFonts w:eastAsia="Times New Roman" w:cstheme="minorHAnsi"/>
-              </w:rPr>
-            </w:pPr>
-          </w:p>
-        </w:tc>
-        <w:tc>
-          <w:tcPr>
-            <w:tcW w:w="0" w:type="auto"/>
-            <w:tcBorders>
-              <w:top w:val="single" w:sz="6" w:space="0" w:color="909090"/>
-              <w:left w:val="single" w:sz="6" w:space="0" w:color="909090"/>
-              <w:bottom w:val="single" w:sz="6" w:space="0" w:color="909090"/>
-              <w:right w:val="single" w:sz="6" w:space="0" w:color="909090"/>
-            </w:tcBorders>
-            <w:shd w:val="clear" w:color="auto" w:fill="auto"/>
-            <w:tcMar>
-              <w:top w:w="45" w:type="dxa"/>
-              <w:left w:w="0" w:type="dxa"/>
-              <w:bottom w:w="45" w:type="dxa"/>
-              <w:right w:w="0" w:type="dxa"/>
-            </w:tcMar>
-          </w:tcPr>
-          <w:p>
-            <w:pPr>
-              <w:spacing w:after="0" w:line="240" w:lineRule="auto"/>
-              <w:textAlignment w:val="baseline"/>
-              <w:rPr>
-                <w:rFonts w:eastAsia="Times New Roman" w:cstheme="minorHAnsi"/>
-              </w:rPr>
-            </w:pPr>
+            <w:r>
+              <w:rPr>
+                <w:rFonts w:eastAsia="Times New Roman" w:cstheme="minorHAnsi"/>
+              </w:rPr>
+              <w:t> </w:t>
+            </w:r>
+            <w:r>
+              <w:rPr>
+                <w:rFonts w:eastAsia="Times New Roman" w:cstheme="minorHAnsi"/>
+              </w:rPr>
+              <w:t>Correctly Functioned</w:t>
+            </w:r>
+          </w:p>
+        </w:tc>
+        <w:tc>
+          <w:tcPr>
+            <w:tcW w:w="0" w:type="auto"/>
+            <w:tcBorders>
+              <w:top w:val="single" w:sz="6" w:space="0" w:color="909090"/>
+              <w:left w:val="single" w:sz="6" w:space="0" w:color="909090"/>
+              <w:bottom w:val="single" w:sz="6" w:space="0" w:color="909090"/>
+              <w:right w:val="single" w:sz="6" w:space="0" w:color="909090"/>
+            </w:tcBorders>
+            <w:shd w:val="clear" w:color="auto" w:fill="auto"/>
+            <w:tcMar>
+              <w:top w:w="45" w:type="dxa"/>
+              <w:left w:w="0" w:type="dxa"/>
+              <w:bottom w:w="45" w:type="dxa"/>
+              <w:right w:w="0" w:type="dxa"/>
+            </w:tcMar>
+          </w:tcPr>
+          <w:p>
+            <w:pPr>
+              <w:spacing w:after="0" w:line="240" w:lineRule="auto"/>
+              <w:textAlignment w:val="baseline"/>
+              <w:rPr>
+                <w:rFonts w:eastAsia="Times New Roman" w:cstheme="minorHAnsi"/>
+              </w:rPr>
+            </w:pPr>
+            <w:r>
+              <w:rPr>
+                <w:rFonts w:eastAsia="Times New Roman" w:cstheme="minorHAnsi"/>
+              </w:rPr>
+              <w:t>Pass</w:t>
+            </w:r>
+          </w:p>
+        </w:tc>
+        <w:tc>
+          <w:tcPr>
+            <w:tcW w:w="0" w:type="auto"/>
+            <w:tcBorders>
+              <w:top w:val="single" w:sz="6" w:space="0" w:color="909090"/>
+              <w:left w:val="single" w:sz="6" w:space="0" w:color="909090"/>
+              <w:bottom w:val="single" w:sz="6" w:space="0" w:color="909090"/>
+              <w:right w:val="single" w:sz="6" w:space="0" w:color="909090"/>
+            </w:tcBorders>
+            <w:shd w:val="clear" w:color="auto" w:fill="auto"/>
+            <w:tcMar>
+              <w:top w:w="45" w:type="dxa"/>
+              <w:left w:w="0" w:type="dxa"/>
+              <w:bottom w:w="45" w:type="dxa"/>
+              <w:right w:w="0" w:type="dxa"/>
+            </w:tcMar>
+          </w:tcPr>
+          <w:p>
+            <w:pPr>
+              <w:spacing w:after="0" w:line="240" w:lineRule="auto"/>
+              <w:textAlignment w:val="baseline"/>
+              <w:rPr>
+                <w:rFonts w:eastAsia="Times New Roman" w:cstheme="minorHAnsi"/>
+              </w:rPr>
+            </w:pPr>
+            <w:r>
+              <w:rPr>
+                <w:rFonts w:eastAsia="Times New Roman" w:cstheme="minorHAnsi"/>
+              </w:rPr>
+              <w:t> </w:t>
+            </w:r>
+            <w:r>
+              <w:rPr>
+                <w:rFonts w:eastAsia="Times New Roman" w:cstheme="minorHAnsi"/>
+              </w:rPr>
+              <w:t>Tested by - Mal</w:t>
+            </w:r>
           </w:p>
         </w:tc>
       </w:tr>
@@ -2736,60 +2853,90 @@
                 <w:rFonts w:eastAsia="Times New Roman" w:cstheme="minorHAnsi"/>
               </w:rPr>
             </w:pPr>
-          </w:p>
-        </w:tc>
-        <w:tc>
-          <w:tcPr>
-            <w:tcW w:w="0" w:type="auto"/>
-            <w:tcBorders>
-              <w:top w:val="single" w:sz="6" w:space="0" w:color="909090"/>
-              <w:left w:val="single" w:sz="6" w:space="0" w:color="909090"/>
-              <w:bottom w:val="single" w:sz="6" w:space="0" w:color="909090"/>
-              <w:right w:val="single" w:sz="6" w:space="0" w:color="909090"/>
-            </w:tcBorders>
-            <w:shd w:val="clear" w:color="auto" w:fill="auto"/>
-            <w:tcMar>
-              <w:top w:w="45" w:type="dxa"/>
-              <w:left w:w="0" w:type="dxa"/>
-              <w:bottom w:w="45" w:type="dxa"/>
-              <w:right w:w="0" w:type="dxa"/>
-            </w:tcMar>
-          </w:tcPr>
-          <w:p>
-            <w:pPr>
-              <w:spacing w:after="0" w:line="240" w:lineRule="auto"/>
-              <w:textAlignment w:val="baseline"/>
-              <w:rPr>
-                <w:rFonts w:eastAsia="Times New Roman" w:cstheme="minorHAnsi"/>
-              </w:rPr>
-            </w:pPr>
-          </w:p>
-        </w:tc>
-        <w:tc>
-          <w:tcPr>
-            <w:tcW w:w="0" w:type="auto"/>
-            <w:tcBorders>
-              <w:top w:val="single" w:sz="6" w:space="0" w:color="909090"/>
-              <w:left w:val="single" w:sz="6" w:space="0" w:color="909090"/>
-              <w:bottom w:val="single" w:sz="6" w:space="0" w:color="909090"/>
-              <w:right w:val="single" w:sz="6" w:space="0" w:color="909090"/>
-            </w:tcBorders>
-            <w:shd w:val="clear" w:color="auto" w:fill="auto"/>
-            <w:tcMar>
-              <w:top w:w="45" w:type="dxa"/>
-              <w:left w:w="0" w:type="dxa"/>
-              <w:bottom w:w="45" w:type="dxa"/>
-              <w:right w:w="0" w:type="dxa"/>
-            </w:tcMar>
-          </w:tcPr>
-          <w:p>
-            <w:pPr>
-              <w:spacing w:after="0" w:line="240" w:lineRule="auto"/>
-              <w:textAlignment w:val="baseline"/>
-              <w:rPr>
-                <w:rFonts w:eastAsia="Times New Roman" w:cstheme="minorHAnsi"/>
-              </w:rPr>
-            </w:pPr>
+            <w:r>
+              <w:rPr>
+                <w:rFonts w:eastAsia="Times New Roman" w:cstheme="minorHAnsi"/>
+              </w:rPr>
+              <w:t> </w:t>
+            </w:r>
+            <w:r>
+              <w:rPr>
+                <w:rFonts w:eastAsia="Times New Roman" w:cstheme="minorHAnsi"/>
+              </w:rPr>
+              <w:t>Correctly Functioned</w:t>
+            </w:r>
+          </w:p>
+        </w:tc>
+        <w:tc>
+          <w:tcPr>
+            <w:tcW w:w="0" w:type="auto"/>
+            <w:tcBorders>
+              <w:top w:val="single" w:sz="6" w:space="0" w:color="909090"/>
+              <w:left w:val="single" w:sz="6" w:space="0" w:color="909090"/>
+              <w:bottom w:val="single" w:sz="6" w:space="0" w:color="909090"/>
+              <w:right w:val="single" w:sz="6" w:space="0" w:color="909090"/>
+            </w:tcBorders>
+            <w:shd w:val="clear" w:color="auto" w:fill="auto"/>
+            <w:tcMar>
+              <w:top w:w="45" w:type="dxa"/>
+              <w:left w:w="0" w:type="dxa"/>
+              <w:bottom w:w="45" w:type="dxa"/>
+              <w:right w:w="0" w:type="dxa"/>
+            </w:tcMar>
+          </w:tcPr>
+          <w:p>
+            <w:pPr>
+              <w:spacing w:after="0" w:line="240" w:lineRule="auto"/>
+              <w:textAlignment w:val="baseline"/>
+              <w:rPr>
+                <w:rFonts w:eastAsia="Times New Roman" w:cstheme="minorHAnsi"/>
+              </w:rPr>
+            </w:pPr>
+            <w:r>
+              <w:rPr>
+                <w:rFonts w:eastAsia="Times New Roman" w:cstheme="minorHAnsi"/>
+              </w:rPr>
+              <w:t>Pass</w:t>
+            </w:r>
+          </w:p>
+        </w:tc>
+        <w:tc>
+          <w:tcPr>
+            <w:tcW w:w="0" w:type="auto"/>
+            <w:tcBorders>
+              <w:top w:val="single" w:sz="6" w:space="0" w:color="909090"/>
+              <w:left w:val="single" w:sz="6" w:space="0" w:color="909090"/>
+              <w:bottom w:val="single" w:sz="6" w:space="0" w:color="909090"/>
+              <w:right w:val="single" w:sz="6" w:space="0" w:color="909090"/>
+            </w:tcBorders>
+            <w:shd w:val="clear" w:color="auto" w:fill="auto"/>
+            <w:tcMar>
+              <w:top w:w="45" w:type="dxa"/>
+              <w:left w:w="0" w:type="dxa"/>
+              <w:bottom w:w="45" w:type="dxa"/>
+              <w:right w:w="0" w:type="dxa"/>
+            </w:tcMar>
+          </w:tcPr>
+          <w:p>
+            <w:pPr>
+              <w:spacing w:after="0" w:line="240" w:lineRule="auto"/>
+              <w:textAlignment w:val="baseline"/>
+              <w:rPr>
+                <w:rFonts w:eastAsia="Times New Roman" w:cstheme="minorHAnsi"/>
+              </w:rPr>
+            </w:pPr>
+            <w:r>
+              <w:rPr>
+                <w:rFonts w:eastAsia="Times New Roman" w:cstheme="minorHAnsi"/>
+              </w:rPr>
+              <w:t> </w:t>
+            </w:r>
+            <w:r>
+              <w:rPr>
+                <w:rFonts w:eastAsia="Times New Roman" w:cstheme="minorHAnsi"/>
+              </w:rPr>
+              <w:t>Tested by - Mal</w:t>
+            </w:r>
           </w:p>
         </w:tc>
       </w:tr>
@@ -2924,60 +3071,90 @@
                 <w:rFonts w:eastAsia="Times New Roman" w:cstheme="minorHAnsi"/>
               </w:rPr>
             </w:pPr>
-          </w:p>
-        </w:tc>
-        <w:tc>
-          <w:tcPr>
-            <w:tcW w:w="0" w:type="auto"/>
-            <w:tcBorders>
-              <w:top w:val="single" w:sz="6" w:space="0" w:color="909090"/>
-              <w:left w:val="single" w:sz="6" w:space="0" w:color="909090"/>
-              <w:bottom w:val="single" w:sz="6" w:space="0" w:color="909090"/>
-              <w:right w:val="single" w:sz="6" w:space="0" w:color="909090"/>
-            </w:tcBorders>
-            <w:shd w:val="clear" w:color="auto" w:fill="auto"/>
-            <w:tcMar>
-              <w:top w:w="45" w:type="dxa"/>
-              <w:left w:w="0" w:type="dxa"/>
-              <w:bottom w:w="45" w:type="dxa"/>
-              <w:right w:w="0" w:type="dxa"/>
-            </w:tcMar>
-          </w:tcPr>
-          <w:p>
-            <w:pPr>
-              <w:spacing w:after="0" w:line="240" w:lineRule="auto"/>
-              <w:textAlignment w:val="baseline"/>
-              <w:rPr>
-                <w:rFonts w:eastAsia="Times New Roman" w:cstheme="minorHAnsi"/>
-              </w:rPr>
-            </w:pPr>
-          </w:p>
-        </w:tc>
-        <w:tc>
-          <w:tcPr>
-            <w:tcW w:w="0" w:type="auto"/>
-            <w:tcBorders>
-              <w:top w:val="single" w:sz="6" w:space="0" w:color="909090"/>
-              <w:left w:val="single" w:sz="6" w:space="0" w:color="909090"/>
-              <w:bottom w:val="single" w:sz="6" w:space="0" w:color="909090"/>
-              <w:right w:val="single" w:sz="6" w:space="0" w:color="909090"/>
-            </w:tcBorders>
-            <w:shd w:val="clear" w:color="auto" w:fill="auto"/>
-            <w:tcMar>
-              <w:top w:w="45" w:type="dxa"/>
-              <w:left w:w="0" w:type="dxa"/>
-              <w:bottom w:w="45" w:type="dxa"/>
-              <w:right w:w="0" w:type="dxa"/>
-            </w:tcMar>
-          </w:tcPr>
-          <w:p>
-            <w:pPr>
-              <w:spacing w:after="0" w:line="240" w:lineRule="auto"/>
-              <w:textAlignment w:val="baseline"/>
-              <w:rPr>
-                <w:rFonts w:eastAsia="Times New Roman" w:cstheme="minorHAnsi"/>
-              </w:rPr>
-            </w:pPr>
+            <w:r>
+              <w:rPr>
+                <w:rFonts w:eastAsia="Times New Roman" w:cstheme="minorHAnsi"/>
+              </w:rPr>
+              <w:t> </w:t>
+            </w:r>
+            <w:r>
+              <w:rPr>
+                <w:rFonts w:eastAsia="Times New Roman" w:cstheme="minorHAnsi"/>
+              </w:rPr>
+              <w:t>Correctly Functioned</w:t>
+            </w:r>
+          </w:p>
+        </w:tc>
+        <w:tc>
+          <w:tcPr>
+            <w:tcW w:w="0" w:type="auto"/>
+            <w:tcBorders>
+              <w:top w:val="single" w:sz="6" w:space="0" w:color="909090"/>
+              <w:left w:val="single" w:sz="6" w:space="0" w:color="909090"/>
+              <w:bottom w:val="single" w:sz="6" w:space="0" w:color="909090"/>
+              <w:right w:val="single" w:sz="6" w:space="0" w:color="909090"/>
+            </w:tcBorders>
+            <w:shd w:val="clear" w:color="auto" w:fill="auto"/>
+            <w:tcMar>
+              <w:top w:w="45" w:type="dxa"/>
+              <w:left w:w="0" w:type="dxa"/>
+              <w:bottom w:w="45" w:type="dxa"/>
+              <w:right w:w="0" w:type="dxa"/>
+            </w:tcMar>
+          </w:tcPr>
+          <w:p>
+            <w:pPr>
+              <w:spacing w:after="0" w:line="240" w:lineRule="auto"/>
+              <w:textAlignment w:val="baseline"/>
+              <w:rPr>
+                <w:rFonts w:eastAsia="Times New Roman" w:cstheme="minorHAnsi"/>
+              </w:rPr>
+            </w:pPr>
+            <w:r>
+              <w:rPr>
+                <w:rFonts w:eastAsia="Times New Roman" w:cstheme="minorHAnsi"/>
+              </w:rPr>
+              <w:t>Pass</w:t>
+            </w:r>
+          </w:p>
+        </w:tc>
+        <w:tc>
+          <w:tcPr>
+            <w:tcW w:w="0" w:type="auto"/>
+            <w:tcBorders>
+              <w:top w:val="single" w:sz="6" w:space="0" w:color="909090"/>
+              <w:left w:val="single" w:sz="6" w:space="0" w:color="909090"/>
+              <w:bottom w:val="single" w:sz="6" w:space="0" w:color="909090"/>
+              <w:right w:val="single" w:sz="6" w:space="0" w:color="909090"/>
+            </w:tcBorders>
+            <w:shd w:val="clear" w:color="auto" w:fill="auto"/>
+            <w:tcMar>
+              <w:top w:w="45" w:type="dxa"/>
+              <w:left w:w="0" w:type="dxa"/>
+              <w:bottom w:w="45" w:type="dxa"/>
+              <w:right w:w="0" w:type="dxa"/>
+            </w:tcMar>
+          </w:tcPr>
+          <w:p>
+            <w:pPr>
+              <w:spacing w:after="0" w:line="240" w:lineRule="auto"/>
+              <w:textAlignment w:val="baseline"/>
+              <w:rPr>
+                <w:rFonts w:eastAsia="Times New Roman" w:cstheme="minorHAnsi"/>
+              </w:rPr>
+            </w:pPr>
+            <w:r>
+              <w:rPr>
+                <w:rFonts w:eastAsia="Times New Roman" w:cstheme="minorHAnsi"/>
+              </w:rPr>
+              <w:t> </w:t>
+            </w:r>
+            <w:r>
+              <w:rPr>
+                <w:rFonts w:eastAsia="Times New Roman" w:cstheme="minorHAnsi"/>
+              </w:rPr>
+              <w:t>Tested by - Mal</w:t>
+            </w:r>
           </w:p>
         </w:tc>
       </w:tr>
@@ -3106,60 +3283,90 @@
                 <w:rFonts w:eastAsia="Times New Roman" w:cstheme="minorHAnsi"/>
               </w:rPr>
             </w:pPr>
-          </w:p>
-        </w:tc>
-        <w:tc>
-          <w:tcPr>
-            <w:tcW w:w="0" w:type="auto"/>
-            <w:tcBorders>
-              <w:top w:val="single" w:sz="6" w:space="0" w:color="909090"/>
-              <w:left w:val="single" w:sz="6" w:space="0" w:color="909090"/>
-              <w:bottom w:val="single" w:sz="6" w:space="0" w:color="909090"/>
-              <w:right w:val="single" w:sz="6" w:space="0" w:color="909090"/>
-            </w:tcBorders>
-            <w:shd w:val="clear" w:color="auto" w:fill="auto"/>
-            <w:tcMar>
-              <w:top w:w="45" w:type="dxa"/>
-              <w:left w:w="0" w:type="dxa"/>
-              <w:bottom w:w="45" w:type="dxa"/>
-              <w:right w:w="0" w:type="dxa"/>
-            </w:tcMar>
-          </w:tcPr>
-          <w:p>
-            <w:pPr>
-              <w:spacing w:after="0" w:line="240" w:lineRule="auto"/>
-              <w:textAlignment w:val="baseline"/>
-              <w:rPr>
-                <w:rFonts w:eastAsia="Times New Roman" w:cstheme="minorHAnsi"/>
-              </w:rPr>
-            </w:pPr>
-          </w:p>
-        </w:tc>
-        <w:tc>
-          <w:tcPr>
-            <w:tcW w:w="0" w:type="auto"/>
-            <w:tcBorders>
-              <w:top w:val="single" w:sz="6" w:space="0" w:color="909090"/>
-              <w:left w:val="single" w:sz="6" w:space="0" w:color="909090"/>
-              <w:bottom w:val="single" w:sz="6" w:space="0" w:color="909090"/>
-              <w:right w:val="single" w:sz="6" w:space="0" w:color="909090"/>
-            </w:tcBorders>
-            <w:shd w:val="clear" w:color="auto" w:fill="auto"/>
-            <w:tcMar>
-              <w:top w:w="45" w:type="dxa"/>
-              <w:left w:w="0" w:type="dxa"/>
-              <w:bottom w:w="45" w:type="dxa"/>
-              <w:right w:w="0" w:type="dxa"/>
-            </w:tcMar>
-          </w:tcPr>
-          <w:p>
-            <w:pPr>
-              <w:spacing w:after="0" w:line="240" w:lineRule="auto"/>
-              <w:textAlignment w:val="baseline"/>
-              <w:rPr>
-                <w:rFonts w:eastAsia="Times New Roman" w:cstheme="minorHAnsi"/>
-              </w:rPr>
-            </w:pPr>
+            <w:r>
+              <w:rPr>
+                <w:rFonts w:eastAsia="Times New Roman" w:cstheme="minorHAnsi"/>
+              </w:rPr>
+              <w:t> </w:t>
+            </w:r>
+            <w:r>
+              <w:rPr>
+                <w:rFonts w:eastAsia="Times New Roman" w:cstheme="minorHAnsi"/>
+              </w:rPr>
+              <w:t>Correctly Functioned</w:t>
+            </w:r>
+          </w:p>
+        </w:tc>
+        <w:tc>
+          <w:tcPr>
+            <w:tcW w:w="0" w:type="auto"/>
+            <w:tcBorders>
+              <w:top w:val="single" w:sz="6" w:space="0" w:color="909090"/>
+              <w:left w:val="single" w:sz="6" w:space="0" w:color="909090"/>
+              <w:bottom w:val="single" w:sz="6" w:space="0" w:color="909090"/>
+              <w:right w:val="single" w:sz="6" w:space="0" w:color="909090"/>
+            </w:tcBorders>
+            <w:shd w:val="clear" w:color="auto" w:fill="auto"/>
+            <w:tcMar>
+              <w:top w:w="45" w:type="dxa"/>
+              <w:left w:w="0" w:type="dxa"/>
+              <w:bottom w:w="45" w:type="dxa"/>
+              <w:right w:w="0" w:type="dxa"/>
+            </w:tcMar>
+          </w:tcPr>
+          <w:p>
+            <w:pPr>
+              <w:spacing w:after="0" w:line="240" w:lineRule="auto"/>
+              <w:textAlignment w:val="baseline"/>
+              <w:rPr>
+                <w:rFonts w:eastAsia="Times New Roman" w:cstheme="minorHAnsi"/>
+              </w:rPr>
+            </w:pPr>
+            <w:r>
+              <w:rPr>
+                <w:rFonts w:eastAsia="Times New Roman" w:cstheme="minorHAnsi"/>
+              </w:rPr>
+              <w:t>Pass</w:t>
+            </w:r>
+          </w:p>
+        </w:tc>
+        <w:tc>
+          <w:tcPr>
+            <w:tcW w:w="0" w:type="auto"/>
+            <w:tcBorders>
+              <w:top w:val="single" w:sz="6" w:space="0" w:color="909090"/>
+              <w:left w:val="single" w:sz="6" w:space="0" w:color="909090"/>
+              <w:bottom w:val="single" w:sz="6" w:space="0" w:color="909090"/>
+              <w:right w:val="single" w:sz="6" w:space="0" w:color="909090"/>
+            </w:tcBorders>
+            <w:shd w:val="clear" w:color="auto" w:fill="auto"/>
+            <w:tcMar>
+              <w:top w:w="45" w:type="dxa"/>
+              <w:left w:w="0" w:type="dxa"/>
+              <w:bottom w:w="45" w:type="dxa"/>
+              <w:right w:w="0" w:type="dxa"/>
+            </w:tcMar>
+          </w:tcPr>
+          <w:p>
+            <w:pPr>
+              <w:spacing w:after="0" w:line="240" w:lineRule="auto"/>
+              <w:textAlignment w:val="baseline"/>
+              <w:rPr>
+                <w:rFonts w:eastAsia="Times New Roman" w:cstheme="minorHAnsi"/>
+              </w:rPr>
+            </w:pPr>
+            <w:r>
+              <w:rPr>
+                <w:rFonts w:eastAsia="Times New Roman" w:cstheme="minorHAnsi"/>
+              </w:rPr>
+              <w:t> </w:t>
+            </w:r>
+            <w:r>
+              <w:rPr>
+                <w:rFonts w:eastAsia="Times New Roman" w:cstheme="minorHAnsi"/>
+              </w:rPr>
+              <w:t>Tested by - Mal</w:t>
+            </w:r>
           </w:p>
         </w:tc>
       </w:tr>
@@ -3259,101 +3466,119 @@
               <w:rPr>
                 <w:rFonts w:eastAsia="Times New Roman" w:cstheme="minorHAnsi"/>
               </w:rPr>
-              <w:t xml:space="preserve">Code </w:t>
-            </w:r>
-            <w:r>
-              <w:rPr>
-                <w:rFonts w:eastAsia="Times New Roman" w:cstheme="minorHAnsi"/>
-              </w:rPr>
-              <w:t xml:space="preserve">works </w:t>
-            </w:r>
-            <w:r>
-              <w:rPr>
-                <w:rFonts w:eastAsia="Times New Roman" w:cstheme="minorHAnsi"/>
-              </w:rPr>
-              <w:t>with no new bugs</w:t>
-            </w:r>
-          </w:p>
-        </w:tc>
-        <w:tc>
-          <w:tcPr>
-            <w:tcW w:w="0" w:type="auto"/>
-            <w:tcBorders>
-              <w:top w:val="single" w:sz="6" w:space="0" w:color="909090"/>
-              <w:left w:val="single" w:sz="6" w:space="0" w:color="909090"/>
-              <w:bottom w:val="single" w:sz="6" w:space="0" w:color="909090"/>
-              <w:right w:val="single" w:sz="6" w:space="0" w:color="909090"/>
-            </w:tcBorders>
-            <w:shd w:val="clear" w:color="auto" w:fill="auto"/>
-            <w:tcMar>
-              <w:top w:w="45" w:type="dxa"/>
-              <w:left w:w="0" w:type="dxa"/>
-              <w:bottom w:w="45" w:type="dxa"/>
-              <w:right w:w="0" w:type="dxa"/>
-            </w:tcMar>
-          </w:tcPr>
-          <w:p>
-            <w:pPr>
-              <w:spacing w:after="0" w:line="240" w:lineRule="auto"/>
-              <w:textAlignment w:val="baseline"/>
-              <w:rPr>
-                <w:rFonts w:eastAsia="Times New Roman" w:cstheme="minorHAnsi"/>
-              </w:rPr>
-            </w:pPr>
-          </w:p>
-        </w:tc>
-        <w:tc>
-          <w:tcPr>
-            <w:tcW w:w="0" w:type="auto"/>
-            <w:tcBorders>
-              <w:top w:val="single" w:sz="6" w:space="0" w:color="909090"/>
-              <w:left w:val="single" w:sz="6" w:space="0" w:color="909090"/>
-              <w:bottom w:val="single" w:sz="6" w:space="0" w:color="909090"/>
-              <w:right w:val="single" w:sz="6" w:space="0" w:color="909090"/>
-            </w:tcBorders>
-            <w:shd w:val="clear" w:color="auto" w:fill="auto"/>
-            <w:tcMar>
-              <w:top w:w="45" w:type="dxa"/>
-              <w:left w:w="0" w:type="dxa"/>
-              <w:bottom w:w="45" w:type="dxa"/>
-              <w:right w:w="0" w:type="dxa"/>
-            </w:tcMar>
-          </w:tcPr>
-          <w:p>
-            <w:pPr>
-              <w:spacing w:after="0" w:line="240" w:lineRule="auto"/>
-              <w:textAlignment w:val="baseline"/>
-              <w:rPr>
-                <w:rFonts w:eastAsia="Times New Roman" w:cstheme="minorHAnsi"/>
-              </w:rPr>
-            </w:pPr>
-          </w:p>
-        </w:tc>
-        <w:tc>
-          <w:tcPr>
-            <w:tcW w:w="0" w:type="auto"/>
-            <w:tcBorders>
-              <w:top w:val="single" w:sz="6" w:space="0" w:color="909090"/>
-              <w:left w:val="single" w:sz="6" w:space="0" w:color="909090"/>
-              <w:bottom w:val="single" w:sz="6" w:space="0" w:color="909090"/>
-              <w:right w:val="single" w:sz="6" w:space="0" w:color="909090"/>
-            </w:tcBorders>
-            <w:shd w:val="clear" w:color="auto" w:fill="auto"/>
-            <w:tcMar>
-              <w:top w:w="45" w:type="dxa"/>
-              <w:left w:w="0" w:type="dxa"/>
-              <w:bottom w:w="45" w:type="dxa"/>
-              <w:right w:w="0" w:type="dxa"/>
-            </w:tcMar>
-          </w:tcPr>
-          <w:p>
-            <w:pPr>
-              <w:spacing w:after="0" w:line="240" w:lineRule="auto"/>
-              <w:textAlignment w:val="baseline"/>
-              <w:rPr>
-                <w:rFonts w:eastAsia="Times New Roman" w:cstheme="minorHAnsi"/>
-              </w:rPr>
-            </w:pPr>
+              <w:t>Code works with no new bugs</w:t>
+            </w:r>
+          </w:p>
+        </w:tc>
+        <w:tc>
+          <w:tcPr>
+            <w:tcW w:w="0" w:type="auto"/>
+            <w:tcBorders>
+              <w:top w:val="single" w:sz="6" w:space="0" w:color="909090"/>
+              <w:left w:val="single" w:sz="6" w:space="0" w:color="909090"/>
+              <w:bottom w:val="single" w:sz="6" w:space="0" w:color="909090"/>
+              <w:right w:val="single" w:sz="6" w:space="0" w:color="909090"/>
+            </w:tcBorders>
+            <w:shd w:val="clear" w:color="auto" w:fill="auto"/>
+            <w:tcMar>
+              <w:top w:w="45" w:type="dxa"/>
+              <w:left w:w="0" w:type="dxa"/>
+              <w:bottom w:w="45" w:type="dxa"/>
+              <w:right w:w="0" w:type="dxa"/>
+            </w:tcMar>
+          </w:tcPr>
+          <w:p>
+            <w:pPr>
+              <w:spacing w:after="0" w:line="240" w:lineRule="auto"/>
+              <w:textAlignment w:val="baseline"/>
+              <w:rPr>
+                <w:rFonts w:eastAsia="Times New Roman" w:cstheme="minorHAnsi"/>
+              </w:rPr>
+            </w:pPr>
+            <w:r>
+              <w:rPr>
+                <w:rFonts w:eastAsia="Times New Roman" w:cstheme="minorHAnsi"/>
+              </w:rPr>
+              <w:t> </w:t>
+            </w:r>
+            <w:r>
+              <w:rPr>
+                <w:rFonts w:eastAsia="Times New Roman" w:cstheme="minorHAnsi"/>
+              </w:rPr>
+              <w:t>Correctly Functioned</w:t>
+            </w:r>
+          </w:p>
+        </w:tc>
+        <w:tc>
+          <w:tcPr>
+            <w:tcW w:w="0" w:type="auto"/>
+            <w:tcBorders>
+              <w:top w:val="single" w:sz="6" w:space="0" w:color="909090"/>
+              <w:left w:val="single" w:sz="6" w:space="0" w:color="909090"/>
+              <w:bottom w:val="single" w:sz="6" w:space="0" w:color="909090"/>
+              <w:right w:val="single" w:sz="6" w:space="0" w:color="909090"/>
+            </w:tcBorders>
+            <w:shd w:val="clear" w:color="auto" w:fill="auto"/>
+            <w:tcMar>
+              <w:top w:w="45" w:type="dxa"/>
+              <w:left w:w="0" w:type="dxa"/>
+              <w:bottom w:w="45" w:type="dxa"/>
+              <w:right w:w="0" w:type="dxa"/>
+            </w:tcMar>
+          </w:tcPr>
+          <w:p>
+            <w:pPr>
+              <w:spacing w:after="0" w:line="240" w:lineRule="auto"/>
+              <w:textAlignment w:val="baseline"/>
+              <w:rPr>
+                <w:rFonts w:eastAsia="Times New Roman" w:cstheme="minorHAnsi"/>
+              </w:rPr>
+            </w:pPr>
+            <w:r>
+              <w:rPr>
+                <w:rFonts w:eastAsia="Times New Roman" w:cstheme="minorHAnsi"/>
+              </w:rPr>
+              <w:t>Pass</w:t>
+            </w:r>
+          </w:p>
+        </w:tc>
+        <w:tc>
+          <w:tcPr>
+            <w:tcW w:w="0" w:type="auto"/>
+            <w:tcBorders>
+              <w:top w:val="single" w:sz="6" w:space="0" w:color="909090"/>
+              <w:left w:val="single" w:sz="6" w:space="0" w:color="909090"/>
+              <w:bottom w:val="single" w:sz="6" w:space="0" w:color="909090"/>
+              <w:right w:val="single" w:sz="6" w:space="0" w:color="909090"/>
+            </w:tcBorders>
+            <w:shd w:val="clear" w:color="auto" w:fill="auto"/>
+            <w:tcMar>
+              <w:top w:w="45" w:type="dxa"/>
+              <w:left w:w="0" w:type="dxa"/>
+              <w:bottom w:w="45" w:type="dxa"/>
+              <w:right w:w="0" w:type="dxa"/>
+            </w:tcMar>
+          </w:tcPr>
+          <w:p>
+            <w:pPr>
+              <w:spacing w:after="0" w:line="240" w:lineRule="auto"/>
+              <w:textAlignment w:val="baseline"/>
+              <w:rPr>
+                <w:rFonts w:eastAsia="Times New Roman" w:cstheme="minorHAnsi"/>
+              </w:rPr>
+            </w:pPr>
+            <w:r>
+              <w:rPr>
+                <w:rFonts w:eastAsia="Times New Roman" w:cstheme="minorHAnsi"/>
+              </w:rPr>
+              <w:t> </w:t>
+            </w:r>
+            <w:r>
+              <w:rPr>
+                <w:rFonts w:eastAsia="Times New Roman" w:cstheme="minorHAnsi"/>
+              </w:rPr>
+              <w:t>Tested by - Mal</w:t>
+            </w:r>
           </w:p>
         </w:tc>
       </w:tr>
@@ -3387,6 +3612,7 @@
               <w:rPr>
                 <w:rFonts w:eastAsia="Times New Roman" w:cstheme="minorHAnsi"/>
               </w:rPr>
+              <w:lastRenderedPageBreak/>
               <w:t>6.</w:t>
             </w:r>
           </w:p>
@@ -3453,101 +3679,113 @@
               <w:rPr>
                 <w:rFonts w:eastAsia="Times New Roman" w:cstheme="minorHAnsi"/>
               </w:rPr>
-              <w:t xml:space="preserve">Updated report shows </w:t>
-            </w:r>
-            <w:r>
-              <w:rPr>
-                <w:rFonts w:eastAsia="Times New Roman" w:cstheme="minorHAnsi"/>
-              </w:rPr>
-              <w:t>reduced</w:t>
-            </w:r>
-            <w:r>
-              <w:rPr>
-                <w:rFonts w:eastAsia="Times New Roman" w:cstheme="minorHAnsi"/>
-              </w:rPr>
-              <w:t xml:space="preserve"> redundant clones</w:t>
-            </w:r>
-          </w:p>
-        </w:tc>
-        <w:tc>
-          <w:tcPr>
-            <w:tcW w:w="0" w:type="auto"/>
-            <w:tcBorders>
-              <w:top w:val="single" w:sz="6" w:space="0" w:color="909090"/>
-              <w:left w:val="single" w:sz="6" w:space="0" w:color="909090"/>
-              <w:bottom w:val="single" w:sz="6" w:space="0" w:color="909090"/>
-              <w:right w:val="single" w:sz="6" w:space="0" w:color="909090"/>
-            </w:tcBorders>
-            <w:shd w:val="clear" w:color="auto" w:fill="auto"/>
-            <w:tcMar>
-              <w:top w:w="45" w:type="dxa"/>
-              <w:left w:w="0" w:type="dxa"/>
-              <w:bottom w:w="45" w:type="dxa"/>
-              <w:right w:w="0" w:type="dxa"/>
-            </w:tcMar>
-          </w:tcPr>
-          <w:p>
-            <w:pPr>
-              <w:spacing w:after="0" w:line="240" w:lineRule="auto"/>
-              <w:textAlignment w:val="baseline"/>
-              <w:rPr>
-                <w:rFonts w:eastAsia="Times New Roman" w:cstheme="minorHAnsi"/>
-              </w:rPr>
-            </w:pPr>
-          </w:p>
-        </w:tc>
-        <w:tc>
-          <w:tcPr>
-            <w:tcW w:w="0" w:type="auto"/>
-            <w:tcBorders>
-              <w:top w:val="single" w:sz="6" w:space="0" w:color="909090"/>
-              <w:left w:val="single" w:sz="6" w:space="0" w:color="909090"/>
-              <w:bottom w:val="single" w:sz="6" w:space="0" w:color="909090"/>
-              <w:right w:val="single" w:sz="6" w:space="0" w:color="909090"/>
-            </w:tcBorders>
-            <w:shd w:val="clear" w:color="auto" w:fill="auto"/>
-            <w:tcMar>
-              <w:top w:w="45" w:type="dxa"/>
-              <w:left w:w="0" w:type="dxa"/>
-              <w:bottom w:w="45" w:type="dxa"/>
-              <w:right w:w="0" w:type="dxa"/>
-            </w:tcMar>
-          </w:tcPr>
-          <w:p>
-            <w:pPr>
-              <w:spacing w:after="0" w:line="240" w:lineRule="auto"/>
-              <w:textAlignment w:val="baseline"/>
-              <w:rPr>
-                <w:rFonts w:eastAsia="Times New Roman" w:cstheme="minorHAnsi"/>
-              </w:rPr>
-            </w:pPr>
-          </w:p>
-        </w:tc>
-        <w:tc>
-          <w:tcPr>
-            <w:tcW w:w="0" w:type="auto"/>
-            <w:tcBorders>
-              <w:top w:val="single" w:sz="6" w:space="0" w:color="909090"/>
-              <w:left w:val="single" w:sz="6" w:space="0" w:color="909090"/>
-              <w:bottom w:val="single" w:sz="6" w:space="0" w:color="909090"/>
-              <w:right w:val="single" w:sz="6" w:space="0" w:color="909090"/>
-            </w:tcBorders>
-            <w:shd w:val="clear" w:color="auto" w:fill="auto"/>
-            <w:tcMar>
-              <w:top w:w="45" w:type="dxa"/>
-              <w:left w:w="0" w:type="dxa"/>
-              <w:bottom w:w="45" w:type="dxa"/>
-              <w:right w:w="0" w:type="dxa"/>
-            </w:tcMar>
-          </w:tcPr>
-          <w:p>
-            <w:pPr>
-              <w:spacing w:after="0" w:line="240" w:lineRule="auto"/>
-              <w:textAlignment w:val="baseline"/>
-              <w:rPr>
-                <w:rFonts w:eastAsia="Times New Roman" w:cstheme="minorHAnsi"/>
-              </w:rPr>
-            </w:pPr>
+              <w:t>Updated report shows reduced redundant clones</w:t>
+            </w:r>
+          </w:p>
+        </w:tc>
+        <w:tc>
+          <w:tcPr>
+            <w:tcW w:w="0" w:type="auto"/>
+            <w:tcBorders>
+              <w:top w:val="single" w:sz="6" w:space="0" w:color="909090"/>
+              <w:left w:val="single" w:sz="6" w:space="0" w:color="909090"/>
+              <w:bottom w:val="single" w:sz="6" w:space="0" w:color="909090"/>
+              <w:right w:val="single" w:sz="6" w:space="0" w:color="909090"/>
+            </w:tcBorders>
+            <w:shd w:val="clear" w:color="auto" w:fill="auto"/>
+            <w:tcMar>
+              <w:top w:w="45" w:type="dxa"/>
+              <w:left w:w="0" w:type="dxa"/>
+              <w:bottom w:w="45" w:type="dxa"/>
+              <w:right w:w="0" w:type="dxa"/>
+            </w:tcMar>
+          </w:tcPr>
+          <w:p>
+            <w:pPr>
+              <w:spacing w:after="0" w:line="240" w:lineRule="auto"/>
+              <w:textAlignment w:val="baseline"/>
+              <w:rPr>
+                <w:rFonts w:eastAsia="Times New Roman" w:cstheme="minorHAnsi"/>
+              </w:rPr>
+            </w:pPr>
+            <w:r>
+              <w:rPr>
+                <w:rFonts w:eastAsia="Times New Roman" w:cstheme="minorHAnsi"/>
+              </w:rPr>
+              <w:t> </w:t>
+            </w:r>
+            <w:r>
+              <w:rPr>
+                <w:rFonts w:eastAsia="Times New Roman" w:cstheme="minorHAnsi"/>
+              </w:rPr>
+              <w:t>Correctly Functioned</w:t>
+            </w:r>
+          </w:p>
+        </w:tc>
+        <w:tc>
+          <w:tcPr>
+            <w:tcW w:w="0" w:type="auto"/>
+            <w:tcBorders>
+              <w:top w:val="single" w:sz="6" w:space="0" w:color="909090"/>
+              <w:left w:val="single" w:sz="6" w:space="0" w:color="909090"/>
+              <w:bottom w:val="single" w:sz="6" w:space="0" w:color="909090"/>
+              <w:right w:val="single" w:sz="6" w:space="0" w:color="909090"/>
+            </w:tcBorders>
+            <w:shd w:val="clear" w:color="auto" w:fill="auto"/>
+            <w:tcMar>
+              <w:top w:w="45" w:type="dxa"/>
+              <w:left w:w="0" w:type="dxa"/>
+              <w:bottom w:w="45" w:type="dxa"/>
+              <w:right w:w="0" w:type="dxa"/>
+            </w:tcMar>
+          </w:tcPr>
+          <w:p>
+            <w:pPr>
+              <w:spacing w:after="0" w:line="240" w:lineRule="auto"/>
+              <w:textAlignment w:val="baseline"/>
+              <w:rPr>
+                <w:rFonts w:eastAsia="Times New Roman" w:cstheme="minorHAnsi"/>
+              </w:rPr>
+            </w:pPr>
+            <w:r>
+              <w:rPr>
+                <w:rFonts w:eastAsia="Times New Roman" w:cstheme="minorHAnsi"/>
+              </w:rPr>
+              <w:t>Pass</w:t>
+            </w:r>
+          </w:p>
+        </w:tc>
+        <w:tc>
+          <w:tcPr>
+            <w:tcW w:w="0" w:type="auto"/>
+            <w:tcBorders>
+              <w:top w:val="single" w:sz="6" w:space="0" w:color="909090"/>
+              <w:left w:val="single" w:sz="6" w:space="0" w:color="909090"/>
+              <w:bottom w:val="single" w:sz="6" w:space="0" w:color="909090"/>
+              <w:right w:val="single" w:sz="6" w:space="0" w:color="909090"/>
+            </w:tcBorders>
+            <w:shd w:val="clear" w:color="auto" w:fill="auto"/>
+            <w:tcMar>
+              <w:top w:w="45" w:type="dxa"/>
+              <w:left w:w="0" w:type="dxa"/>
+              <w:bottom w:w="45" w:type="dxa"/>
+              <w:right w:w="0" w:type="dxa"/>
+            </w:tcMar>
+          </w:tcPr>
+          <w:p>
+            <w:pPr>
+              <w:spacing w:after="0" w:line="240" w:lineRule="auto"/>
+              <w:textAlignment w:val="baseline"/>
+              <w:rPr>
+                <w:rFonts w:eastAsia="Times New Roman" w:cstheme="minorHAnsi"/>
+              </w:rPr>
+            </w:pPr>
+            <w:r>
+              <w:rPr>
+                <w:rFonts w:eastAsia="Times New Roman" w:cstheme="minorHAnsi"/>
+              </w:rPr>
+              <w:t>Tested by - Dem</w:t>
+            </w:r>
           </w:p>
         </w:tc>
       </w:tr>
@@ -3581,7 +3819,6 @@
               <w:rPr>
                 <w:rFonts w:eastAsia="Times New Roman" w:cstheme="minorHAnsi"/>
               </w:rPr>
-              <w:lastRenderedPageBreak/>
               <w:t>7.</w:t>
             </w:r>
           </w:p>
@@ -3677,60 +3914,84 @@
                 <w:rFonts w:eastAsia="Times New Roman" w:cstheme="minorHAnsi"/>
               </w:rPr>
             </w:pPr>
-          </w:p>
-        </w:tc>
-        <w:tc>
-          <w:tcPr>
-            <w:tcW w:w="0" w:type="auto"/>
-            <w:tcBorders>
-              <w:top w:val="single" w:sz="6" w:space="0" w:color="909090"/>
-              <w:left w:val="single" w:sz="6" w:space="0" w:color="909090"/>
-              <w:bottom w:val="single" w:sz="6" w:space="0" w:color="909090"/>
-              <w:right w:val="single" w:sz="6" w:space="0" w:color="909090"/>
-            </w:tcBorders>
-            <w:shd w:val="clear" w:color="auto" w:fill="auto"/>
-            <w:tcMar>
-              <w:top w:w="45" w:type="dxa"/>
-              <w:left w:w="0" w:type="dxa"/>
-              <w:bottom w:w="45" w:type="dxa"/>
-              <w:right w:w="0" w:type="dxa"/>
-            </w:tcMar>
-          </w:tcPr>
-          <w:p>
-            <w:pPr>
-              <w:spacing w:after="0" w:line="240" w:lineRule="auto"/>
-              <w:textAlignment w:val="baseline"/>
-              <w:rPr>
-                <w:rFonts w:eastAsia="Times New Roman" w:cstheme="minorHAnsi"/>
-              </w:rPr>
-            </w:pPr>
-          </w:p>
-        </w:tc>
-        <w:tc>
-          <w:tcPr>
-            <w:tcW w:w="0" w:type="auto"/>
-            <w:tcBorders>
-              <w:top w:val="single" w:sz="6" w:space="0" w:color="909090"/>
-              <w:left w:val="single" w:sz="6" w:space="0" w:color="909090"/>
-              <w:bottom w:val="single" w:sz="6" w:space="0" w:color="909090"/>
-              <w:right w:val="single" w:sz="6" w:space="0" w:color="909090"/>
-            </w:tcBorders>
-            <w:shd w:val="clear" w:color="auto" w:fill="auto"/>
-            <w:tcMar>
-              <w:top w:w="45" w:type="dxa"/>
-              <w:left w:w="0" w:type="dxa"/>
-              <w:bottom w:w="45" w:type="dxa"/>
-              <w:right w:w="0" w:type="dxa"/>
-            </w:tcMar>
-          </w:tcPr>
-          <w:p>
-            <w:pPr>
-              <w:spacing w:after="0" w:line="240" w:lineRule="auto"/>
-              <w:textAlignment w:val="baseline"/>
-              <w:rPr>
-                <w:rFonts w:eastAsia="Times New Roman" w:cstheme="minorHAnsi"/>
-              </w:rPr>
-            </w:pPr>
+            <w:r>
+              <w:rPr>
+                <w:rFonts w:eastAsia="Times New Roman" w:cstheme="minorHAnsi"/>
+              </w:rPr>
+              <w:t> </w:t>
+            </w:r>
+            <w:r>
+              <w:rPr>
+                <w:rFonts w:eastAsia="Times New Roman" w:cstheme="minorHAnsi"/>
+              </w:rPr>
+              <w:t>Correctly Functioned</w:t>
+            </w:r>
+          </w:p>
+        </w:tc>
+        <w:tc>
+          <w:tcPr>
+            <w:tcW w:w="0" w:type="auto"/>
+            <w:tcBorders>
+              <w:top w:val="single" w:sz="6" w:space="0" w:color="909090"/>
+              <w:left w:val="single" w:sz="6" w:space="0" w:color="909090"/>
+              <w:bottom w:val="single" w:sz="6" w:space="0" w:color="909090"/>
+              <w:right w:val="single" w:sz="6" w:space="0" w:color="909090"/>
+            </w:tcBorders>
+            <w:shd w:val="clear" w:color="auto" w:fill="auto"/>
+            <w:tcMar>
+              <w:top w:w="45" w:type="dxa"/>
+              <w:left w:w="0" w:type="dxa"/>
+              <w:bottom w:w="45" w:type="dxa"/>
+              <w:right w:w="0" w:type="dxa"/>
+            </w:tcMar>
+          </w:tcPr>
+          <w:p>
+            <w:pPr>
+              <w:spacing w:after="0" w:line="240" w:lineRule="auto"/>
+              <w:textAlignment w:val="baseline"/>
+              <w:rPr>
+                <w:rFonts w:eastAsia="Times New Roman" w:cstheme="minorHAnsi"/>
+              </w:rPr>
+            </w:pPr>
+            <w:r>
+              <w:rPr>
+                <w:rFonts w:eastAsia="Times New Roman" w:cstheme="minorHAnsi"/>
+              </w:rPr>
+              <w:t>Pass</w:t>
+            </w:r>
+          </w:p>
+        </w:tc>
+        <w:tc>
+          <w:tcPr>
+            <w:tcW w:w="0" w:type="auto"/>
+            <w:tcBorders>
+              <w:top w:val="single" w:sz="6" w:space="0" w:color="909090"/>
+              <w:left w:val="single" w:sz="6" w:space="0" w:color="909090"/>
+              <w:bottom w:val="single" w:sz="6" w:space="0" w:color="909090"/>
+              <w:right w:val="single" w:sz="6" w:space="0" w:color="909090"/>
+            </w:tcBorders>
+            <w:shd w:val="clear" w:color="auto" w:fill="auto"/>
+            <w:tcMar>
+              <w:top w:w="45" w:type="dxa"/>
+              <w:left w:w="0" w:type="dxa"/>
+              <w:bottom w:w="45" w:type="dxa"/>
+              <w:right w:w="0" w:type="dxa"/>
+            </w:tcMar>
+          </w:tcPr>
+          <w:p>
+            <w:pPr>
+              <w:spacing w:after="0" w:line="240" w:lineRule="auto"/>
+              <w:textAlignment w:val="baseline"/>
+              <w:rPr>
+                <w:rFonts w:eastAsia="Times New Roman" w:cstheme="minorHAnsi"/>
+              </w:rPr>
+            </w:pPr>
+            <w:r>
+              <w:rPr>
+                <w:rFonts w:eastAsia="Times New Roman" w:cstheme="minorHAnsi"/>
+              </w:rPr>
+              <w:t>Tested by - Dem</w:t>
+            </w:r>
           </w:p>
         </w:tc>
       </w:tr>
@@ -4033,60 +4294,84 @@
                 <w:rFonts w:eastAsia="Times New Roman" w:cstheme="minorHAnsi"/>
               </w:rPr>
             </w:pPr>
-          </w:p>
-        </w:tc>
-        <w:tc>
-          <w:tcPr>
-            <w:tcW w:w="0" w:type="auto"/>
-            <w:tcBorders>
-              <w:top w:val="single" w:sz="6" w:space="0" w:color="909090"/>
-              <w:left w:val="single" w:sz="6" w:space="0" w:color="909090"/>
-              <w:bottom w:val="single" w:sz="6" w:space="0" w:color="909090"/>
-              <w:right w:val="single" w:sz="6" w:space="0" w:color="909090"/>
-            </w:tcBorders>
-            <w:shd w:val="clear" w:color="auto" w:fill="auto"/>
-            <w:tcMar>
-              <w:top w:w="45" w:type="dxa"/>
-              <w:left w:w="0" w:type="dxa"/>
-              <w:bottom w:w="45" w:type="dxa"/>
-              <w:right w:w="0" w:type="dxa"/>
-            </w:tcMar>
-          </w:tcPr>
-          <w:p>
-            <w:pPr>
-              <w:spacing w:after="0" w:line="240" w:lineRule="auto"/>
-              <w:textAlignment w:val="baseline"/>
-              <w:rPr>
-                <w:rFonts w:eastAsia="Times New Roman" w:cstheme="minorHAnsi"/>
-              </w:rPr>
-            </w:pPr>
-          </w:p>
-        </w:tc>
-        <w:tc>
-          <w:tcPr>
-            <w:tcW w:w="0" w:type="auto"/>
-            <w:tcBorders>
-              <w:top w:val="single" w:sz="6" w:space="0" w:color="909090"/>
-              <w:left w:val="single" w:sz="6" w:space="0" w:color="909090"/>
-              <w:bottom w:val="single" w:sz="6" w:space="0" w:color="909090"/>
-              <w:right w:val="single" w:sz="6" w:space="0" w:color="909090"/>
-            </w:tcBorders>
-            <w:shd w:val="clear" w:color="auto" w:fill="auto"/>
-            <w:tcMar>
-              <w:top w:w="45" w:type="dxa"/>
-              <w:left w:w="0" w:type="dxa"/>
-              <w:bottom w:w="45" w:type="dxa"/>
-              <w:right w:w="0" w:type="dxa"/>
-            </w:tcMar>
-          </w:tcPr>
-          <w:p>
-            <w:pPr>
-              <w:spacing w:after="0" w:line="240" w:lineRule="auto"/>
-              <w:textAlignment w:val="baseline"/>
-              <w:rPr>
-                <w:rFonts w:eastAsia="Times New Roman" w:cstheme="minorHAnsi"/>
-              </w:rPr>
-            </w:pPr>
+            <w:r>
+              <w:rPr>
+                <w:rFonts w:eastAsia="Times New Roman" w:cstheme="minorHAnsi"/>
+              </w:rPr>
+              <w:t> </w:t>
+            </w:r>
+            <w:r>
+              <w:rPr>
+                <w:rFonts w:eastAsia="Times New Roman" w:cstheme="minorHAnsi"/>
+              </w:rPr>
+              <w:t>Correctly Functioned</w:t>
+            </w:r>
+          </w:p>
+        </w:tc>
+        <w:tc>
+          <w:tcPr>
+            <w:tcW w:w="0" w:type="auto"/>
+            <w:tcBorders>
+              <w:top w:val="single" w:sz="6" w:space="0" w:color="909090"/>
+              <w:left w:val="single" w:sz="6" w:space="0" w:color="909090"/>
+              <w:bottom w:val="single" w:sz="6" w:space="0" w:color="909090"/>
+              <w:right w:val="single" w:sz="6" w:space="0" w:color="909090"/>
+            </w:tcBorders>
+            <w:shd w:val="clear" w:color="auto" w:fill="auto"/>
+            <w:tcMar>
+              <w:top w:w="45" w:type="dxa"/>
+              <w:left w:w="0" w:type="dxa"/>
+              <w:bottom w:w="45" w:type="dxa"/>
+              <w:right w:w="0" w:type="dxa"/>
+            </w:tcMar>
+          </w:tcPr>
+          <w:p>
+            <w:pPr>
+              <w:spacing w:after="0" w:line="240" w:lineRule="auto"/>
+              <w:textAlignment w:val="baseline"/>
+              <w:rPr>
+                <w:rFonts w:eastAsia="Times New Roman" w:cstheme="minorHAnsi"/>
+              </w:rPr>
+            </w:pPr>
+            <w:r>
+              <w:rPr>
+                <w:rFonts w:eastAsia="Times New Roman" w:cstheme="minorHAnsi"/>
+              </w:rPr>
+              <w:t>Pass</w:t>
+            </w:r>
+          </w:p>
+        </w:tc>
+        <w:tc>
+          <w:tcPr>
+            <w:tcW w:w="0" w:type="auto"/>
+            <w:tcBorders>
+              <w:top w:val="single" w:sz="6" w:space="0" w:color="909090"/>
+              <w:left w:val="single" w:sz="6" w:space="0" w:color="909090"/>
+              <w:bottom w:val="single" w:sz="6" w:space="0" w:color="909090"/>
+              <w:right w:val="single" w:sz="6" w:space="0" w:color="909090"/>
+            </w:tcBorders>
+            <w:shd w:val="clear" w:color="auto" w:fill="auto"/>
+            <w:tcMar>
+              <w:top w:w="45" w:type="dxa"/>
+              <w:left w:w="0" w:type="dxa"/>
+              <w:bottom w:w="45" w:type="dxa"/>
+              <w:right w:w="0" w:type="dxa"/>
+            </w:tcMar>
+          </w:tcPr>
+          <w:p>
+            <w:pPr>
+              <w:spacing w:after="0" w:line="240" w:lineRule="auto"/>
+              <w:textAlignment w:val="baseline"/>
+              <w:rPr>
+                <w:rFonts w:eastAsia="Times New Roman" w:cstheme="minorHAnsi"/>
+              </w:rPr>
+            </w:pPr>
+            <w:r>
+              <w:rPr>
+                <w:rFonts w:eastAsia="Times New Roman" w:cstheme="minorHAnsi"/>
+              </w:rPr>
+              <w:t>Tested by - Dem</w:t>
+            </w:r>
           </w:p>
         </w:tc>
       </w:tr>
@@ -4215,60 +4500,84 @@
                 <w:rFonts w:eastAsia="Times New Roman" w:cstheme="minorHAnsi"/>
               </w:rPr>
             </w:pPr>
-          </w:p>
-        </w:tc>
-        <w:tc>
-          <w:tcPr>
-            <w:tcW w:w="0" w:type="auto"/>
-            <w:tcBorders>
-              <w:top w:val="single" w:sz="6" w:space="0" w:color="909090"/>
-              <w:left w:val="single" w:sz="6" w:space="0" w:color="909090"/>
-              <w:bottom w:val="single" w:sz="6" w:space="0" w:color="909090"/>
-              <w:right w:val="single" w:sz="6" w:space="0" w:color="909090"/>
-            </w:tcBorders>
-            <w:shd w:val="clear" w:color="auto" w:fill="auto"/>
-            <w:tcMar>
-              <w:top w:w="45" w:type="dxa"/>
-              <w:left w:w="0" w:type="dxa"/>
-              <w:bottom w:w="45" w:type="dxa"/>
-              <w:right w:w="0" w:type="dxa"/>
-            </w:tcMar>
-          </w:tcPr>
-          <w:p>
-            <w:pPr>
-              <w:spacing w:after="0" w:line="240" w:lineRule="auto"/>
-              <w:textAlignment w:val="baseline"/>
-              <w:rPr>
-                <w:rFonts w:eastAsia="Times New Roman" w:cstheme="minorHAnsi"/>
-              </w:rPr>
-            </w:pPr>
-          </w:p>
-        </w:tc>
-        <w:tc>
-          <w:tcPr>
-            <w:tcW w:w="0" w:type="auto"/>
-            <w:tcBorders>
-              <w:top w:val="single" w:sz="6" w:space="0" w:color="909090"/>
-              <w:left w:val="single" w:sz="6" w:space="0" w:color="909090"/>
-              <w:bottom w:val="single" w:sz="6" w:space="0" w:color="909090"/>
-              <w:right w:val="single" w:sz="6" w:space="0" w:color="909090"/>
-            </w:tcBorders>
-            <w:shd w:val="clear" w:color="auto" w:fill="auto"/>
-            <w:tcMar>
-              <w:top w:w="45" w:type="dxa"/>
-              <w:left w:w="0" w:type="dxa"/>
-              <w:bottom w:w="45" w:type="dxa"/>
-              <w:right w:w="0" w:type="dxa"/>
-            </w:tcMar>
-          </w:tcPr>
-          <w:p>
-            <w:pPr>
-              <w:spacing w:after="0" w:line="240" w:lineRule="auto"/>
-              <w:textAlignment w:val="baseline"/>
-              <w:rPr>
-                <w:rFonts w:eastAsia="Times New Roman" w:cstheme="minorHAnsi"/>
-              </w:rPr>
-            </w:pPr>
+            <w:r>
+              <w:rPr>
+                <w:rFonts w:eastAsia="Times New Roman" w:cstheme="minorHAnsi"/>
+              </w:rPr>
+              <w:t> </w:t>
+            </w:r>
+            <w:r>
+              <w:rPr>
+                <w:rFonts w:eastAsia="Times New Roman" w:cstheme="minorHAnsi"/>
+              </w:rPr>
+              <w:t>Correctly Functioned</w:t>
+            </w:r>
+          </w:p>
+        </w:tc>
+        <w:tc>
+          <w:tcPr>
+            <w:tcW w:w="0" w:type="auto"/>
+            <w:tcBorders>
+              <w:top w:val="single" w:sz="6" w:space="0" w:color="909090"/>
+              <w:left w:val="single" w:sz="6" w:space="0" w:color="909090"/>
+              <w:bottom w:val="single" w:sz="6" w:space="0" w:color="909090"/>
+              <w:right w:val="single" w:sz="6" w:space="0" w:color="909090"/>
+            </w:tcBorders>
+            <w:shd w:val="clear" w:color="auto" w:fill="auto"/>
+            <w:tcMar>
+              <w:top w:w="45" w:type="dxa"/>
+              <w:left w:w="0" w:type="dxa"/>
+              <w:bottom w:w="45" w:type="dxa"/>
+              <w:right w:w="0" w:type="dxa"/>
+            </w:tcMar>
+          </w:tcPr>
+          <w:p>
+            <w:pPr>
+              <w:spacing w:after="0" w:line="240" w:lineRule="auto"/>
+              <w:textAlignment w:val="baseline"/>
+              <w:rPr>
+                <w:rFonts w:eastAsia="Times New Roman" w:cstheme="minorHAnsi"/>
+              </w:rPr>
+            </w:pPr>
+            <w:r>
+              <w:rPr>
+                <w:rFonts w:eastAsia="Times New Roman" w:cstheme="minorHAnsi"/>
+              </w:rPr>
+              <w:t>Pass</w:t>
+            </w:r>
+          </w:p>
+        </w:tc>
+        <w:tc>
+          <w:tcPr>
+            <w:tcW w:w="0" w:type="auto"/>
+            <w:tcBorders>
+              <w:top w:val="single" w:sz="6" w:space="0" w:color="909090"/>
+              <w:left w:val="single" w:sz="6" w:space="0" w:color="909090"/>
+              <w:bottom w:val="single" w:sz="6" w:space="0" w:color="909090"/>
+              <w:right w:val="single" w:sz="6" w:space="0" w:color="909090"/>
+            </w:tcBorders>
+            <w:shd w:val="clear" w:color="auto" w:fill="auto"/>
+            <w:tcMar>
+              <w:top w:w="45" w:type="dxa"/>
+              <w:left w:w="0" w:type="dxa"/>
+              <w:bottom w:w="45" w:type="dxa"/>
+              <w:right w:w="0" w:type="dxa"/>
+            </w:tcMar>
+          </w:tcPr>
+          <w:p>
+            <w:pPr>
+              <w:spacing w:after="0" w:line="240" w:lineRule="auto"/>
+              <w:textAlignment w:val="baseline"/>
+              <w:rPr>
+                <w:rFonts w:eastAsia="Times New Roman" w:cstheme="minorHAnsi"/>
+              </w:rPr>
+            </w:pPr>
+            <w:r>
+              <w:rPr>
+                <w:rFonts w:eastAsia="Times New Roman" w:cstheme="minorHAnsi"/>
+              </w:rPr>
+              <w:t>Tested by - Dem</w:t>
+            </w:r>
           </w:p>
         </w:tc>
       </w:tr>
@@ -4335,178 +4644,160 @@
               <w:rPr>
                 <w:rFonts w:eastAsia="Times New Roman" w:cstheme="minorHAnsi"/>
               </w:rPr>
-              <w:t>Apply filter to show only</w:t>
-            </w:r>
+              <w:t xml:space="preserve">Apply filter to show only Type 1 clones with 100 </w:t>
+            </w:r>
+            <w:proofErr w:type="gramStart"/>
+            <w:r>
+              <w:rPr>
+                <w:rFonts w:eastAsia="Times New Roman" w:cstheme="minorHAnsi"/>
+              </w:rPr>
+              <w:t>similarity</w:t>
+            </w:r>
+            <w:proofErr w:type="gramEnd"/>
             <w:r>
               <w:rPr>
                 <w:rFonts w:eastAsia="Times New Roman" w:cstheme="minorHAnsi"/>
               </w:rPr>
               <w:t xml:space="preserve"> </w:t>
             </w:r>
-            <w:r>
-              <w:rPr>
-                <w:rFonts w:eastAsia="Times New Roman" w:cstheme="minorHAnsi"/>
-              </w:rPr>
-              <w:t xml:space="preserve">Type </w:t>
-            </w:r>
-            <w:r>
-              <w:rPr>
-                <w:rFonts w:eastAsia="Times New Roman" w:cstheme="minorHAnsi"/>
-              </w:rPr>
-              <w:t>1</w:t>
-            </w:r>
-            <w:r>
-              <w:rPr>
-                <w:rFonts w:eastAsia="Times New Roman" w:cstheme="minorHAnsi"/>
-              </w:rPr>
-              <w:t xml:space="preserve"> clones with </w:t>
-            </w:r>
-            <w:r>
-              <w:rPr>
-                <w:rFonts w:eastAsia="Times New Roman" w:cstheme="minorHAnsi"/>
-              </w:rPr>
-              <w:t>100</w:t>
-            </w:r>
-            <w:r>
-              <w:rPr>
-                <w:rFonts w:eastAsia="Times New Roman" w:cstheme="minorHAnsi"/>
-              </w:rPr>
-              <w:t xml:space="preserve"> </w:t>
-            </w:r>
-            <w:proofErr w:type="gramStart"/>
-            <w:r>
-              <w:rPr>
-                <w:rFonts w:eastAsia="Times New Roman" w:cstheme="minorHAnsi"/>
-              </w:rPr>
-              <w:t>similarity</w:t>
-            </w:r>
-            <w:proofErr w:type="gramEnd"/>
-            <w:r>
-              <w:rPr>
-                <w:rFonts w:eastAsia="Times New Roman" w:cstheme="minorHAnsi"/>
-              </w:rPr>
-              <w:t xml:space="preserve"> </w:t>
-            </w:r>
-          </w:p>
-        </w:tc>
-        <w:tc>
-          <w:tcPr>
-            <w:tcW w:w="0" w:type="auto"/>
-            <w:tcBorders>
-              <w:top w:val="single" w:sz="6" w:space="0" w:color="909090"/>
-              <w:left w:val="single" w:sz="6" w:space="0" w:color="909090"/>
-              <w:bottom w:val="single" w:sz="6" w:space="0" w:color="909090"/>
-              <w:right w:val="single" w:sz="6" w:space="0" w:color="909090"/>
-            </w:tcBorders>
-            <w:shd w:val="clear" w:color="auto" w:fill="auto"/>
-            <w:tcMar>
-              <w:top w:w="45" w:type="dxa"/>
-              <w:left w:w="0" w:type="dxa"/>
-              <w:bottom w:w="45" w:type="dxa"/>
-              <w:right w:w="0" w:type="dxa"/>
-            </w:tcMar>
-          </w:tcPr>
-          <w:p>
-            <w:pPr>
-              <w:spacing w:after="0" w:line="240" w:lineRule="auto"/>
-              <w:textAlignment w:val="baseline"/>
-              <w:rPr>
-                <w:rFonts w:eastAsia="Times New Roman" w:cstheme="minorHAnsi"/>
-              </w:rPr>
-            </w:pPr>
-            <w:r>
-              <w:rPr>
-                <w:rFonts w:eastAsia="Times New Roman" w:cstheme="minorHAnsi"/>
-              </w:rPr>
-              <w:t xml:space="preserve">Filter </w:t>
-            </w:r>
-            <w:r>
-              <w:rPr>
-                <w:rFonts w:eastAsia="Times New Roman" w:cstheme="minorHAnsi"/>
-              </w:rPr>
-              <w:t>works correctly</w:t>
-            </w:r>
-          </w:p>
-        </w:tc>
-        <w:tc>
-          <w:tcPr>
-            <w:tcW w:w="0" w:type="auto"/>
-            <w:tcBorders>
-              <w:top w:val="single" w:sz="6" w:space="0" w:color="909090"/>
-              <w:left w:val="single" w:sz="6" w:space="0" w:color="909090"/>
-              <w:bottom w:val="single" w:sz="6" w:space="0" w:color="909090"/>
-              <w:right w:val="single" w:sz="6" w:space="0" w:color="909090"/>
-            </w:tcBorders>
-            <w:shd w:val="clear" w:color="auto" w:fill="auto"/>
-            <w:tcMar>
-              <w:top w:w="45" w:type="dxa"/>
-              <w:left w:w="0" w:type="dxa"/>
-              <w:bottom w:w="45" w:type="dxa"/>
-              <w:right w:w="0" w:type="dxa"/>
-            </w:tcMar>
-          </w:tcPr>
-          <w:p>
-            <w:pPr>
-              <w:spacing w:after="0" w:line="240" w:lineRule="auto"/>
-              <w:textAlignment w:val="baseline"/>
-              <w:rPr>
-                <w:rFonts w:eastAsia="Times New Roman" w:cstheme="minorHAnsi"/>
-              </w:rPr>
-            </w:pPr>
-          </w:p>
-        </w:tc>
-        <w:tc>
-          <w:tcPr>
-            <w:tcW w:w="0" w:type="auto"/>
-            <w:tcBorders>
-              <w:top w:val="single" w:sz="6" w:space="0" w:color="909090"/>
-              <w:left w:val="single" w:sz="6" w:space="0" w:color="909090"/>
-              <w:bottom w:val="single" w:sz="6" w:space="0" w:color="909090"/>
-              <w:right w:val="single" w:sz="6" w:space="0" w:color="909090"/>
-            </w:tcBorders>
-            <w:shd w:val="clear" w:color="auto" w:fill="auto"/>
-            <w:tcMar>
-              <w:top w:w="45" w:type="dxa"/>
-              <w:left w:w="0" w:type="dxa"/>
-              <w:bottom w:w="45" w:type="dxa"/>
-              <w:right w:w="0" w:type="dxa"/>
-            </w:tcMar>
-          </w:tcPr>
-          <w:p>
-            <w:pPr>
-              <w:spacing w:after="0" w:line="240" w:lineRule="auto"/>
-              <w:textAlignment w:val="baseline"/>
-              <w:rPr>
-                <w:rFonts w:eastAsia="Times New Roman" w:cstheme="minorHAnsi"/>
-              </w:rPr>
-            </w:pPr>
-          </w:p>
-        </w:tc>
-        <w:tc>
-          <w:tcPr>
-            <w:tcW w:w="0" w:type="auto"/>
-            <w:tcBorders>
-              <w:top w:val="single" w:sz="6" w:space="0" w:color="909090"/>
-              <w:left w:val="single" w:sz="6" w:space="0" w:color="909090"/>
-              <w:bottom w:val="single" w:sz="6" w:space="0" w:color="909090"/>
-              <w:right w:val="single" w:sz="6" w:space="0" w:color="909090"/>
-            </w:tcBorders>
-            <w:shd w:val="clear" w:color="auto" w:fill="auto"/>
-            <w:tcMar>
-              <w:top w:w="45" w:type="dxa"/>
-              <w:left w:w="0" w:type="dxa"/>
-              <w:bottom w:w="45" w:type="dxa"/>
-              <w:right w:w="0" w:type="dxa"/>
-            </w:tcMar>
-          </w:tcPr>
-          <w:p>
-            <w:pPr>
-              <w:spacing w:after="0" w:line="240" w:lineRule="auto"/>
-              <w:textAlignment w:val="baseline"/>
-              <w:rPr>
-                <w:rFonts w:eastAsia="Times New Roman" w:cstheme="minorHAnsi"/>
-              </w:rPr>
-            </w:pPr>
+          </w:p>
+        </w:tc>
+        <w:tc>
+          <w:tcPr>
+            <w:tcW w:w="0" w:type="auto"/>
+            <w:tcBorders>
+              <w:top w:val="single" w:sz="6" w:space="0" w:color="909090"/>
+              <w:left w:val="single" w:sz="6" w:space="0" w:color="909090"/>
+              <w:bottom w:val="single" w:sz="6" w:space="0" w:color="909090"/>
+              <w:right w:val="single" w:sz="6" w:space="0" w:color="909090"/>
+            </w:tcBorders>
+            <w:shd w:val="clear" w:color="auto" w:fill="auto"/>
+            <w:tcMar>
+              <w:top w:w="45" w:type="dxa"/>
+              <w:left w:w="0" w:type="dxa"/>
+              <w:bottom w:w="45" w:type="dxa"/>
+              <w:right w:w="0" w:type="dxa"/>
+            </w:tcMar>
+          </w:tcPr>
+          <w:p>
+            <w:pPr>
+              <w:spacing w:after="0" w:line="240" w:lineRule="auto"/>
+              <w:textAlignment w:val="baseline"/>
+              <w:rPr>
+                <w:rFonts w:eastAsia="Times New Roman" w:cstheme="minorHAnsi"/>
+              </w:rPr>
+            </w:pPr>
+            <w:r>
+              <w:rPr>
+                <w:rFonts w:eastAsia="Times New Roman" w:cstheme="minorHAnsi"/>
+              </w:rPr>
+              <w:t>Filter works correctly</w:t>
+            </w:r>
+          </w:p>
+        </w:tc>
+        <w:tc>
+          <w:tcPr>
+            <w:tcW w:w="0" w:type="auto"/>
+            <w:tcBorders>
+              <w:top w:val="single" w:sz="6" w:space="0" w:color="909090"/>
+              <w:left w:val="single" w:sz="6" w:space="0" w:color="909090"/>
+              <w:bottom w:val="single" w:sz="6" w:space="0" w:color="909090"/>
+              <w:right w:val="single" w:sz="6" w:space="0" w:color="909090"/>
+            </w:tcBorders>
+            <w:shd w:val="clear" w:color="auto" w:fill="auto"/>
+            <w:tcMar>
+              <w:top w:w="45" w:type="dxa"/>
+              <w:left w:w="0" w:type="dxa"/>
+              <w:bottom w:w="45" w:type="dxa"/>
+              <w:right w:w="0" w:type="dxa"/>
+            </w:tcMar>
+          </w:tcPr>
+          <w:p>
+            <w:pPr>
+              <w:spacing w:after="0" w:line="240" w:lineRule="auto"/>
+              <w:textAlignment w:val="baseline"/>
+              <w:rPr>
+                <w:rFonts w:eastAsia="Times New Roman" w:cstheme="minorHAnsi"/>
+              </w:rPr>
+            </w:pPr>
+            <w:r>
+              <w:rPr>
+                <w:rFonts w:eastAsia="Times New Roman" w:cstheme="minorHAnsi"/>
+              </w:rPr>
+              <w:t> </w:t>
+            </w:r>
+            <w:r>
+              <w:rPr>
+                <w:rFonts w:eastAsia="Times New Roman" w:cstheme="minorHAnsi"/>
+              </w:rPr>
+              <w:t>Correctly Functioned</w:t>
+            </w:r>
+          </w:p>
+        </w:tc>
+        <w:tc>
+          <w:tcPr>
+            <w:tcW w:w="0" w:type="auto"/>
+            <w:tcBorders>
+              <w:top w:val="single" w:sz="6" w:space="0" w:color="909090"/>
+              <w:left w:val="single" w:sz="6" w:space="0" w:color="909090"/>
+              <w:bottom w:val="single" w:sz="6" w:space="0" w:color="909090"/>
+              <w:right w:val="single" w:sz="6" w:space="0" w:color="909090"/>
+            </w:tcBorders>
+            <w:shd w:val="clear" w:color="auto" w:fill="auto"/>
+            <w:tcMar>
+              <w:top w:w="45" w:type="dxa"/>
+              <w:left w:w="0" w:type="dxa"/>
+              <w:bottom w:w="45" w:type="dxa"/>
+              <w:right w:w="0" w:type="dxa"/>
+            </w:tcMar>
+          </w:tcPr>
+          <w:p>
+            <w:pPr>
+              <w:spacing w:after="0" w:line="240" w:lineRule="auto"/>
+              <w:textAlignment w:val="baseline"/>
+              <w:rPr>
+                <w:rFonts w:eastAsia="Times New Roman" w:cstheme="minorHAnsi"/>
+              </w:rPr>
+            </w:pPr>
+            <w:r>
+              <w:rPr>
+                <w:rFonts w:eastAsia="Times New Roman" w:cstheme="minorHAnsi"/>
+              </w:rPr>
+              <w:t>Pass</w:t>
+            </w:r>
+          </w:p>
+        </w:tc>
+        <w:tc>
+          <w:tcPr>
+            <w:tcW w:w="0" w:type="auto"/>
+            <w:tcBorders>
+              <w:top w:val="single" w:sz="6" w:space="0" w:color="909090"/>
+              <w:left w:val="single" w:sz="6" w:space="0" w:color="909090"/>
+              <w:bottom w:val="single" w:sz="6" w:space="0" w:color="909090"/>
+              <w:right w:val="single" w:sz="6" w:space="0" w:color="909090"/>
+            </w:tcBorders>
+            <w:shd w:val="clear" w:color="auto" w:fill="auto"/>
+            <w:tcMar>
+              <w:top w:w="45" w:type="dxa"/>
+              <w:left w:w="0" w:type="dxa"/>
+              <w:bottom w:w="45" w:type="dxa"/>
+              <w:right w:w="0" w:type="dxa"/>
+            </w:tcMar>
+          </w:tcPr>
+          <w:p>
+            <w:pPr>
+              <w:spacing w:after="0" w:line="240" w:lineRule="auto"/>
+              <w:textAlignment w:val="baseline"/>
+              <w:rPr>
+                <w:rFonts w:eastAsia="Times New Roman" w:cstheme="minorHAnsi"/>
+              </w:rPr>
+            </w:pPr>
+            <w:r>
+              <w:rPr>
+                <w:rFonts w:eastAsia="Times New Roman" w:cstheme="minorHAnsi"/>
+              </w:rPr>
+              <w:t xml:space="preserve">Tested by – Mal </w:t>
+            </w:r>
           </w:p>
         </w:tc>
       </w:tr>
@@ -4635,60 +4926,84 @@
                 <w:rFonts w:eastAsia="Times New Roman" w:cstheme="minorHAnsi"/>
               </w:rPr>
             </w:pPr>
-          </w:p>
-        </w:tc>
-        <w:tc>
-          <w:tcPr>
-            <w:tcW w:w="0" w:type="auto"/>
-            <w:tcBorders>
-              <w:top w:val="single" w:sz="6" w:space="0" w:color="909090"/>
-              <w:left w:val="single" w:sz="6" w:space="0" w:color="909090"/>
-              <w:bottom w:val="single" w:sz="6" w:space="0" w:color="909090"/>
-              <w:right w:val="single" w:sz="6" w:space="0" w:color="909090"/>
-            </w:tcBorders>
-            <w:shd w:val="clear" w:color="auto" w:fill="auto"/>
-            <w:tcMar>
-              <w:top w:w="45" w:type="dxa"/>
-              <w:left w:w="0" w:type="dxa"/>
-              <w:bottom w:w="45" w:type="dxa"/>
-              <w:right w:w="0" w:type="dxa"/>
-            </w:tcMar>
-          </w:tcPr>
-          <w:p>
-            <w:pPr>
-              <w:spacing w:after="0" w:line="240" w:lineRule="auto"/>
-              <w:textAlignment w:val="baseline"/>
-              <w:rPr>
-                <w:rFonts w:eastAsia="Times New Roman" w:cstheme="minorHAnsi"/>
-              </w:rPr>
-            </w:pPr>
-          </w:p>
-        </w:tc>
-        <w:tc>
-          <w:tcPr>
-            <w:tcW w:w="0" w:type="auto"/>
-            <w:tcBorders>
-              <w:top w:val="single" w:sz="6" w:space="0" w:color="909090"/>
-              <w:left w:val="single" w:sz="6" w:space="0" w:color="909090"/>
-              <w:bottom w:val="single" w:sz="6" w:space="0" w:color="909090"/>
-              <w:right w:val="single" w:sz="6" w:space="0" w:color="909090"/>
-            </w:tcBorders>
-            <w:shd w:val="clear" w:color="auto" w:fill="auto"/>
-            <w:tcMar>
-              <w:top w:w="45" w:type="dxa"/>
-              <w:left w:w="0" w:type="dxa"/>
-              <w:bottom w:w="45" w:type="dxa"/>
-              <w:right w:w="0" w:type="dxa"/>
-            </w:tcMar>
-          </w:tcPr>
-          <w:p>
-            <w:pPr>
-              <w:spacing w:after="0" w:line="240" w:lineRule="auto"/>
-              <w:textAlignment w:val="baseline"/>
-              <w:rPr>
-                <w:rFonts w:eastAsia="Times New Roman" w:cstheme="minorHAnsi"/>
-              </w:rPr>
-            </w:pPr>
+            <w:r>
+              <w:rPr>
+                <w:rFonts w:eastAsia="Times New Roman" w:cstheme="minorHAnsi"/>
+              </w:rPr>
+              <w:t> </w:t>
+            </w:r>
+            <w:r>
+              <w:rPr>
+                <w:rFonts w:eastAsia="Times New Roman" w:cstheme="minorHAnsi"/>
+              </w:rPr>
+              <w:t>Correctly Functioned</w:t>
+            </w:r>
+          </w:p>
+        </w:tc>
+        <w:tc>
+          <w:tcPr>
+            <w:tcW w:w="0" w:type="auto"/>
+            <w:tcBorders>
+              <w:top w:val="single" w:sz="6" w:space="0" w:color="909090"/>
+              <w:left w:val="single" w:sz="6" w:space="0" w:color="909090"/>
+              <w:bottom w:val="single" w:sz="6" w:space="0" w:color="909090"/>
+              <w:right w:val="single" w:sz="6" w:space="0" w:color="909090"/>
+            </w:tcBorders>
+            <w:shd w:val="clear" w:color="auto" w:fill="auto"/>
+            <w:tcMar>
+              <w:top w:w="45" w:type="dxa"/>
+              <w:left w:w="0" w:type="dxa"/>
+              <w:bottom w:w="45" w:type="dxa"/>
+              <w:right w:w="0" w:type="dxa"/>
+            </w:tcMar>
+          </w:tcPr>
+          <w:p>
+            <w:pPr>
+              <w:spacing w:after="0" w:line="240" w:lineRule="auto"/>
+              <w:textAlignment w:val="baseline"/>
+              <w:rPr>
+                <w:rFonts w:eastAsia="Times New Roman" w:cstheme="minorHAnsi"/>
+              </w:rPr>
+            </w:pPr>
+            <w:r>
+              <w:rPr>
+                <w:rFonts w:eastAsia="Times New Roman" w:cstheme="minorHAnsi"/>
+              </w:rPr>
+              <w:t>Pass</w:t>
+            </w:r>
+          </w:p>
+        </w:tc>
+        <w:tc>
+          <w:tcPr>
+            <w:tcW w:w="0" w:type="auto"/>
+            <w:tcBorders>
+              <w:top w:val="single" w:sz="6" w:space="0" w:color="909090"/>
+              <w:left w:val="single" w:sz="6" w:space="0" w:color="909090"/>
+              <w:bottom w:val="single" w:sz="6" w:space="0" w:color="909090"/>
+              <w:right w:val="single" w:sz="6" w:space="0" w:color="909090"/>
+            </w:tcBorders>
+            <w:shd w:val="clear" w:color="auto" w:fill="auto"/>
+            <w:tcMar>
+              <w:top w:w="45" w:type="dxa"/>
+              <w:left w:w="0" w:type="dxa"/>
+              <w:bottom w:w="45" w:type="dxa"/>
+              <w:right w:w="0" w:type="dxa"/>
+            </w:tcMar>
+          </w:tcPr>
+          <w:p>
+            <w:pPr>
+              <w:spacing w:after="0" w:line="240" w:lineRule="auto"/>
+              <w:textAlignment w:val="baseline"/>
+              <w:rPr>
+                <w:rFonts w:eastAsia="Times New Roman" w:cstheme="minorHAnsi"/>
+              </w:rPr>
+            </w:pPr>
+            <w:r>
+              <w:rPr>
+                <w:rFonts w:eastAsia="Times New Roman" w:cstheme="minorHAnsi"/>
+              </w:rPr>
+              <w:t>Tested by – Mal</w:t>
+            </w:r>
           </w:p>
         </w:tc>
       </w:tr>
@@ -4755,13 +5070,7 @@
               <w:rPr>
                 <w:rFonts w:eastAsia="Times New Roman" w:cstheme="minorHAnsi"/>
               </w:rPr>
-              <w:t>Mark</w:t>
-            </w:r>
-            <w:r>
-              <w:rPr>
-                <w:rFonts w:eastAsia="Times New Roman" w:cstheme="minorHAnsi"/>
-              </w:rPr>
-              <w:t xml:space="preserve"> clones for refactoring</w:t>
+              <w:t>Mark clones for refactoring</w:t>
             </w:r>
           </w:p>
         </w:tc>
@@ -4823,60 +5132,84 @@
                 <w:rFonts w:eastAsia="Times New Roman" w:cstheme="minorHAnsi"/>
               </w:rPr>
             </w:pPr>
-          </w:p>
-        </w:tc>
-        <w:tc>
-          <w:tcPr>
-            <w:tcW w:w="0" w:type="auto"/>
-            <w:tcBorders>
-              <w:top w:val="single" w:sz="6" w:space="0" w:color="909090"/>
-              <w:left w:val="single" w:sz="6" w:space="0" w:color="909090"/>
-              <w:bottom w:val="single" w:sz="6" w:space="0" w:color="909090"/>
-              <w:right w:val="single" w:sz="6" w:space="0" w:color="909090"/>
-            </w:tcBorders>
-            <w:shd w:val="clear" w:color="auto" w:fill="auto"/>
-            <w:tcMar>
-              <w:top w:w="45" w:type="dxa"/>
-              <w:left w:w="0" w:type="dxa"/>
-              <w:bottom w:w="45" w:type="dxa"/>
-              <w:right w:w="0" w:type="dxa"/>
-            </w:tcMar>
-          </w:tcPr>
-          <w:p>
-            <w:pPr>
-              <w:spacing w:after="0" w:line="240" w:lineRule="auto"/>
-              <w:textAlignment w:val="baseline"/>
-              <w:rPr>
-                <w:rFonts w:eastAsia="Times New Roman" w:cstheme="minorHAnsi"/>
-              </w:rPr>
-            </w:pPr>
-          </w:p>
-        </w:tc>
-        <w:tc>
-          <w:tcPr>
-            <w:tcW w:w="0" w:type="auto"/>
-            <w:tcBorders>
-              <w:top w:val="single" w:sz="6" w:space="0" w:color="909090"/>
-              <w:left w:val="single" w:sz="6" w:space="0" w:color="909090"/>
-              <w:bottom w:val="single" w:sz="6" w:space="0" w:color="909090"/>
-              <w:right w:val="single" w:sz="6" w:space="0" w:color="909090"/>
-            </w:tcBorders>
-            <w:shd w:val="clear" w:color="auto" w:fill="auto"/>
-            <w:tcMar>
-              <w:top w:w="45" w:type="dxa"/>
-              <w:left w:w="0" w:type="dxa"/>
-              <w:bottom w:w="45" w:type="dxa"/>
-              <w:right w:w="0" w:type="dxa"/>
-            </w:tcMar>
-          </w:tcPr>
-          <w:p>
-            <w:pPr>
-              <w:spacing w:after="0" w:line="240" w:lineRule="auto"/>
-              <w:textAlignment w:val="baseline"/>
-              <w:rPr>
-                <w:rFonts w:eastAsia="Times New Roman" w:cstheme="minorHAnsi"/>
-              </w:rPr>
-            </w:pPr>
+            <w:r>
+              <w:rPr>
+                <w:rFonts w:eastAsia="Times New Roman" w:cstheme="minorHAnsi"/>
+              </w:rPr>
+              <w:t> </w:t>
+            </w:r>
+            <w:r>
+              <w:rPr>
+                <w:rFonts w:eastAsia="Times New Roman" w:cstheme="minorHAnsi"/>
+              </w:rPr>
+              <w:t>Correctly Functioned</w:t>
+            </w:r>
+          </w:p>
+        </w:tc>
+        <w:tc>
+          <w:tcPr>
+            <w:tcW w:w="0" w:type="auto"/>
+            <w:tcBorders>
+              <w:top w:val="single" w:sz="6" w:space="0" w:color="909090"/>
+              <w:left w:val="single" w:sz="6" w:space="0" w:color="909090"/>
+              <w:bottom w:val="single" w:sz="6" w:space="0" w:color="909090"/>
+              <w:right w:val="single" w:sz="6" w:space="0" w:color="909090"/>
+            </w:tcBorders>
+            <w:shd w:val="clear" w:color="auto" w:fill="auto"/>
+            <w:tcMar>
+              <w:top w:w="45" w:type="dxa"/>
+              <w:left w:w="0" w:type="dxa"/>
+              <w:bottom w:w="45" w:type="dxa"/>
+              <w:right w:w="0" w:type="dxa"/>
+            </w:tcMar>
+          </w:tcPr>
+          <w:p>
+            <w:pPr>
+              <w:spacing w:after="0" w:line="240" w:lineRule="auto"/>
+              <w:textAlignment w:val="baseline"/>
+              <w:rPr>
+                <w:rFonts w:eastAsia="Times New Roman" w:cstheme="minorHAnsi"/>
+              </w:rPr>
+            </w:pPr>
+            <w:r>
+              <w:rPr>
+                <w:rFonts w:eastAsia="Times New Roman" w:cstheme="minorHAnsi"/>
+              </w:rPr>
+              <w:t>Pass</w:t>
+            </w:r>
+          </w:p>
+        </w:tc>
+        <w:tc>
+          <w:tcPr>
+            <w:tcW w:w="0" w:type="auto"/>
+            <w:tcBorders>
+              <w:top w:val="single" w:sz="6" w:space="0" w:color="909090"/>
+              <w:left w:val="single" w:sz="6" w:space="0" w:color="909090"/>
+              <w:bottom w:val="single" w:sz="6" w:space="0" w:color="909090"/>
+              <w:right w:val="single" w:sz="6" w:space="0" w:color="909090"/>
+            </w:tcBorders>
+            <w:shd w:val="clear" w:color="auto" w:fill="auto"/>
+            <w:tcMar>
+              <w:top w:w="45" w:type="dxa"/>
+              <w:left w:w="0" w:type="dxa"/>
+              <w:bottom w:w="45" w:type="dxa"/>
+              <w:right w:w="0" w:type="dxa"/>
+            </w:tcMar>
+          </w:tcPr>
+          <w:p>
+            <w:pPr>
+              <w:spacing w:after="0" w:line="240" w:lineRule="auto"/>
+              <w:textAlignment w:val="baseline"/>
+              <w:rPr>
+                <w:rFonts w:eastAsia="Times New Roman" w:cstheme="minorHAnsi"/>
+              </w:rPr>
+            </w:pPr>
+            <w:r>
+              <w:rPr>
+                <w:rFonts w:eastAsia="Times New Roman" w:cstheme="minorHAnsi"/>
+              </w:rPr>
+              <w:t>Tested by – Mal</w:t>
+            </w:r>
           </w:p>
         </w:tc>
       </w:tr>
@@ -5005,60 +5338,84 @@
                 <w:rFonts w:eastAsia="Times New Roman" w:cstheme="minorHAnsi"/>
               </w:rPr>
             </w:pPr>
-          </w:p>
-        </w:tc>
-        <w:tc>
-          <w:tcPr>
-            <w:tcW w:w="0" w:type="auto"/>
-            <w:tcBorders>
-              <w:top w:val="single" w:sz="6" w:space="0" w:color="909090"/>
-              <w:left w:val="single" w:sz="6" w:space="0" w:color="909090"/>
-              <w:bottom w:val="single" w:sz="6" w:space="0" w:color="909090"/>
-              <w:right w:val="single" w:sz="6" w:space="0" w:color="909090"/>
-            </w:tcBorders>
-            <w:shd w:val="clear" w:color="auto" w:fill="auto"/>
-            <w:tcMar>
-              <w:top w:w="45" w:type="dxa"/>
-              <w:left w:w="0" w:type="dxa"/>
-              <w:bottom w:w="45" w:type="dxa"/>
-              <w:right w:w="0" w:type="dxa"/>
-            </w:tcMar>
-          </w:tcPr>
-          <w:p>
-            <w:pPr>
-              <w:spacing w:after="0" w:line="240" w:lineRule="auto"/>
-              <w:textAlignment w:val="baseline"/>
-              <w:rPr>
-                <w:rFonts w:eastAsia="Times New Roman" w:cstheme="minorHAnsi"/>
-              </w:rPr>
-            </w:pPr>
-          </w:p>
-        </w:tc>
-        <w:tc>
-          <w:tcPr>
-            <w:tcW w:w="0" w:type="auto"/>
-            <w:tcBorders>
-              <w:top w:val="single" w:sz="6" w:space="0" w:color="909090"/>
-              <w:left w:val="single" w:sz="6" w:space="0" w:color="909090"/>
-              <w:bottom w:val="single" w:sz="6" w:space="0" w:color="909090"/>
-              <w:right w:val="single" w:sz="6" w:space="0" w:color="909090"/>
-            </w:tcBorders>
-            <w:shd w:val="clear" w:color="auto" w:fill="auto"/>
-            <w:tcMar>
-              <w:top w:w="45" w:type="dxa"/>
-              <w:left w:w="0" w:type="dxa"/>
-              <w:bottom w:w="45" w:type="dxa"/>
-              <w:right w:w="0" w:type="dxa"/>
-            </w:tcMar>
-          </w:tcPr>
-          <w:p>
-            <w:pPr>
-              <w:spacing w:after="0" w:line="240" w:lineRule="auto"/>
-              <w:textAlignment w:val="baseline"/>
-              <w:rPr>
-                <w:rFonts w:eastAsia="Times New Roman" w:cstheme="minorHAnsi"/>
-              </w:rPr>
-            </w:pPr>
+            <w:r>
+              <w:rPr>
+                <w:rFonts w:eastAsia="Times New Roman" w:cstheme="minorHAnsi"/>
+              </w:rPr>
+              <w:t> </w:t>
+            </w:r>
+            <w:r>
+              <w:rPr>
+                <w:rFonts w:eastAsia="Times New Roman" w:cstheme="minorHAnsi"/>
+              </w:rPr>
+              <w:t>Correctly Functioned</w:t>
+            </w:r>
+          </w:p>
+        </w:tc>
+        <w:tc>
+          <w:tcPr>
+            <w:tcW w:w="0" w:type="auto"/>
+            <w:tcBorders>
+              <w:top w:val="single" w:sz="6" w:space="0" w:color="909090"/>
+              <w:left w:val="single" w:sz="6" w:space="0" w:color="909090"/>
+              <w:bottom w:val="single" w:sz="6" w:space="0" w:color="909090"/>
+              <w:right w:val="single" w:sz="6" w:space="0" w:color="909090"/>
+            </w:tcBorders>
+            <w:shd w:val="clear" w:color="auto" w:fill="auto"/>
+            <w:tcMar>
+              <w:top w:w="45" w:type="dxa"/>
+              <w:left w:w="0" w:type="dxa"/>
+              <w:bottom w:w="45" w:type="dxa"/>
+              <w:right w:w="0" w:type="dxa"/>
+            </w:tcMar>
+          </w:tcPr>
+          <w:p>
+            <w:pPr>
+              <w:spacing w:after="0" w:line="240" w:lineRule="auto"/>
+              <w:textAlignment w:val="baseline"/>
+              <w:rPr>
+                <w:rFonts w:eastAsia="Times New Roman" w:cstheme="minorHAnsi"/>
+              </w:rPr>
+            </w:pPr>
+            <w:r>
+              <w:rPr>
+                <w:rFonts w:eastAsia="Times New Roman" w:cstheme="minorHAnsi"/>
+              </w:rPr>
+              <w:t>Pass</w:t>
+            </w:r>
+          </w:p>
+        </w:tc>
+        <w:tc>
+          <w:tcPr>
+            <w:tcW w:w="0" w:type="auto"/>
+            <w:tcBorders>
+              <w:top w:val="single" w:sz="6" w:space="0" w:color="909090"/>
+              <w:left w:val="single" w:sz="6" w:space="0" w:color="909090"/>
+              <w:bottom w:val="single" w:sz="6" w:space="0" w:color="909090"/>
+              <w:right w:val="single" w:sz="6" w:space="0" w:color="909090"/>
+            </w:tcBorders>
+            <w:shd w:val="clear" w:color="auto" w:fill="auto"/>
+            <w:tcMar>
+              <w:top w:w="45" w:type="dxa"/>
+              <w:left w:w="0" w:type="dxa"/>
+              <w:bottom w:w="45" w:type="dxa"/>
+              <w:right w:w="0" w:type="dxa"/>
+            </w:tcMar>
+          </w:tcPr>
+          <w:p>
+            <w:pPr>
+              <w:spacing w:after="0" w:line="240" w:lineRule="auto"/>
+              <w:textAlignment w:val="baseline"/>
+              <w:rPr>
+                <w:rFonts w:eastAsia="Times New Roman" w:cstheme="minorHAnsi"/>
+              </w:rPr>
+            </w:pPr>
+            <w:r>
+              <w:rPr>
+                <w:rFonts w:eastAsia="Times New Roman" w:cstheme="minorHAnsi"/>
+              </w:rPr>
+              <w:t>Tested by – Mal</w:t>
+            </w:r>
           </w:p>
         </w:tc>
       </w:tr>

</xml_diff>